<commit_message>
Navigation portion pretty much done
</commit_message>
<xml_diff>
--- a/Untitled document.docx
+++ b/Untitled document.docx
@@ -1,44 +1,38 @@
 
 <file path=word/document.xml><?xml version="1.0" encoding="utf-8"?>
-<w:document xmlns:mc="http://schemas.openxmlformats.org/markup-compatibility/2006" xmlns:o="urn:schemas-microsoft-com:office:office" xmlns:r="http://schemas.openxmlformats.org/officeDocument/2006/relationships" xmlns:m="http://schemas.openxmlformats.org/officeDocument/2006/math" xmlns:v="urn:schemas-microsoft-com:vml" xmlns:wp="http://schemas.openxmlformats.org/drawingml/2006/wordprocessingDrawing" xmlns:w10="urn:schemas-microsoft-com:office:word" xmlns:w="http://schemas.openxmlformats.org/wordprocessingml/2006/main" xmlns:wne="http://schemas.microsoft.com/office/word/2006/wordml" xmlns:sl="http://schemas.openxmlformats.org/schemaLibrary/2006/main" xmlns:a="http://schemas.openxmlformats.org/drawingml/2006/main" xmlns:pic="http://schemas.openxmlformats.org/drawingml/2006/picture" xmlns:c="http://schemas.openxmlformats.org/drawingml/2006/chart" xmlns:lc="http://schemas.openxmlformats.org/drawingml/2006/lockedCanvas" xmlns:dgm="http://schemas.openxmlformats.org/drawingml/2006/diagram" xmlns:wps="http://schemas.microsoft.com/office/word/2010/wordprocessingShape" xmlns:wpg="http://schemas.microsoft.com/office/word/2010/wordprocessingGroup" xmlns:w14="http://schemas.microsoft.com/office/word/2010/wordml" xmlns:w15="http://schemas.microsoft.com/office/word/2012/wordml">
+<w:document xmlns:wpc="http://schemas.microsoft.com/office/word/2010/wordprocessingCanvas" xmlns:cx="http://schemas.microsoft.com/office/drawing/2014/chartex" xmlns:cx1="http://schemas.microsoft.com/office/drawing/2015/9/8/chartex" xmlns:mc="http://schemas.openxmlformats.org/markup-compatibility/2006" xmlns:o="urn:schemas-microsoft-com:office:office" xmlns:r="http://schemas.openxmlformats.org/officeDocument/2006/relationships" xmlns:m="http://schemas.openxmlformats.org/officeDocument/2006/math" xmlns:v="urn:schemas-microsoft-com:vml" xmlns:wp14="http://schemas.microsoft.com/office/word/2010/wordprocessingDrawing" xmlns:wp="http://schemas.openxmlformats.org/drawingml/2006/wordprocessingDrawing" xmlns:w10="urn:schemas-microsoft-com:office:word" xmlns:w="http://schemas.openxmlformats.org/wordprocessingml/2006/main" xmlns:w14="http://schemas.microsoft.com/office/word/2010/wordml" xmlns:w15="http://schemas.microsoft.com/office/word/2012/wordml" xmlns:w16se="http://schemas.microsoft.com/office/word/2015/wordml/symex" xmlns:wpg="http://schemas.microsoft.com/office/word/2010/wordprocessingGroup" xmlns:wpi="http://schemas.microsoft.com/office/word/2010/wordprocessingInk" xmlns:wne="http://schemas.microsoft.com/office/word/2006/wordml" xmlns:wps="http://schemas.microsoft.com/office/word/2010/wordprocessingShape" mc:Ignorable="w14 w15 w16se wp14">
   <w:body>
     <w:p>
       <w:pPr>
         <w:pStyle w:val="Subtitle"/>
         <w:jc w:val="center"/>
-        <w:rPr/>
-      </w:pPr>
-      <w:bookmarkStart w:colFirst="0" w:colLast="0" w:name="_qe76lk19rrhc" w:id="0"/>
+      </w:pPr>
+      <w:bookmarkStart w:id="0" w:name="_qe76lk19rrhc" w:colFirst="0" w:colLast="0"/>
       <w:bookmarkEnd w:id="0"/>
       <w:r>
         <w:rPr>
-          <w:b w:val="1"/>
-          <w:rtl w:val="0"/>
+          <w:b/>
         </w:rPr>
-        <w:t xml:space="preserve">Twitter Clone Software Requirements</w:t>
-      </w:r>
-      <w:r>
-        <w:rPr>
-          <w:rtl w:val="0"/>
-        </w:rPr>
-        <w:br w:type="textWrapping"/>
+        <w:t>Twitter Clone Software Requirements</w:t>
+      </w:r>
+      <w:r>
+        <w:br/>
       </w:r>
     </w:p>
     <w:p>
       <w:pPr>
         <w:pStyle w:val="Heading3"/>
         <w:rPr>
-          <w:b w:val="1"/>
+          <w:b/>
         </w:rPr>
       </w:pPr>
-      <w:bookmarkStart w:colFirst="0" w:colLast="0" w:name="_ya1l6twe3sq2" w:id="1"/>
+      <w:bookmarkStart w:id="1" w:name="_ya1l6twe3sq2" w:colFirst="0" w:colLast="0"/>
       <w:bookmarkEnd w:id="1"/>
       <w:r>
         <w:rPr>
-          <w:b w:val="1"/>
-          <w:rtl w:val="0"/>
+          <w:b/>
         </w:rPr>
-        <w:t xml:space="preserve">Goals</w:t>
+        <w:t>Goals</w:t>
       </w:r>
     </w:p>
     <w:p>
@@ -47,33 +41,25 @@
           <w:ilvl w:val="0"/>
           <w:numId w:val="1"/>
         </w:numPr>
-        <w:ind w:left="720" w:hanging="360"/>
-        <w:rPr>
-          <w:u w:val="none"/>
-        </w:rPr>
-      </w:pPr>
-      <w:r>
-        <w:rPr>
-          <w:rtl w:val="0"/>
-        </w:rPr>
-        <w:t xml:space="preserve">Create a twitter clone to let users search for tweets and view them.</w:t>
+      </w:pPr>
+      <w:r>
+        <w:t>Create a twitter clone to let users search for tweets and view them.</w:t>
       </w:r>
     </w:p>
     <w:p>
       <w:pPr>
         <w:pStyle w:val="Heading3"/>
         <w:rPr>
-          <w:b w:val="1"/>
+          <w:b/>
         </w:rPr>
       </w:pPr>
-      <w:bookmarkStart w:colFirst="0" w:colLast="0" w:name="_2tntn3qycq9u" w:id="2"/>
+      <w:bookmarkStart w:id="2" w:name="_2tntn3qycq9u" w:colFirst="0" w:colLast="0"/>
       <w:bookmarkEnd w:id="2"/>
       <w:r>
         <w:rPr>
-          <w:b w:val="1"/>
-          <w:rtl w:val="0"/>
+          <w:b/>
         </w:rPr>
-        <w:t xml:space="preserve">User Stories</w:t>
+        <w:t>User Stories</w:t>
       </w:r>
     </w:p>
     <w:p>
@@ -85,9 +71,8 @@
       <w:r>
         <w:rPr>
           <w:highlight w:val="yellow"/>
-          <w:rtl w:val="0"/>
         </w:rPr>
-        <w:t xml:space="preserve">As a user, I want to &lt;Goal&gt; so that &lt;Some reason&gt;</w:t>
+        <w:t>As a user, I want to &lt;Goal&gt; so that &lt;Some reason&gt;</w:t>
       </w:r>
     </w:p>
     <w:p>
@@ -96,14 +81,9 @@
           <w:ilvl w:val="0"/>
           <w:numId w:val="4"/>
         </w:numPr>
-        <w:ind w:left="720" w:hanging="360"/>
-        <w:rPr/>
-      </w:pPr>
-      <w:r>
-        <w:rPr>
-          <w:rtl w:val="0"/>
-        </w:rPr>
-        <w:t xml:space="preserve">As a user, I want to able to input my search so that I can search for tweets.</w:t>
+      </w:pPr>
+      <w:r>
+        <w:t>As a user, I want to able to input my search so that I can search for tweets.</w:t>
       </w:r>
     </w:p>
     <w:p>
@@ -112,13 +92,9 @@
           <w:ilvl w:val="0"/>
           <w:numId w:val="4"/>
         </w:numPr>
-        <w:ind w:left="720" w:hanging="360"/>
-      </w:pPr>
-      <w:r>
-        <w:rPr>
-          <w:rtl w:val="0"/>
-        </w:rPr>
-        <w:t xml:space="preserve">As a user, I want to search for tweets so that I can view the tweets.</w:t>
+      </w:pPr>
+      <w:r>
+        <w:t>As a user, I want to search for tweets so that I can view the tweets.</w:t>
       </w:r>
     </w:p>
     <w:p>
@@ -127,13 +103,22 @@
           <w:ilvl w:val="0"/>
           <w:numId w:val="4"/>
         </w:numPr>
-        <w:ind w:left="720" w:hanging="360"/>
-      </w:pPr>
-      <w:r>
-        <w:rPr>
-          <w:rtl w:val="0"/>
-        </w:rPr>
-        <w:t xml:space="preserve">As a user, I want to able to see the videos,images as well as gifs so that I can view all the contents of tweets.</w:t>
+      </w:pPr>
+      <w:r>
+        <w:t xml:space="preserve">As a user, I want to able to see the </w:t>
+      </w:r>
+      <w:proofErr w:type="spellStart"/>
+      <w:r>
+        <w:t>videos</w:t>
+      </w:r>
+      <w:proofErr w:type="gramStart"/>
+      <w:r>
+        <w:t>,images</w:t>
+      </w:r>
+      <w:proofErr w:type="spellEnd"/>
+      <w:proofErr w:type="gramEnd"/>
+      <w:r>
+        <w:t xml:space="preserve"> as well as gifs so that I can view all the contents of tweets.</w:t>
       </w:r>
     </w:p>
     <w:p>
@@ -142,13 +127,9 @@
           <w:ilvl w:val="0"/>
           <w:numId w:val="4"/>
         </w:numPr>
-        <w:ind w:left="720" w:hanging="360"/>
-      </w:pPr>
-      <w:r>
-        <w:rPr>
-          <w:rtl w:val="0"/>
-        </w:rPr>
-        <w:t xml:space="preserve">As a user, I want to able to search trending hashtags so that I can use them to view the tweets.</w:t>
+      </w:pPr>
+      <w:r>
+        <w:t>As a user, I want to able to search trending hashtags so that I can use them to view the tweets.</w:t>
       </w:r>
     </w:p>
     <w:p>
@@ -157,13 +138,9 @@
           <w:ilvl w:val="0"/>
           <w:numId w:val="4"/>
         </w:numPr>
-        <w:ind w:left="720" w:hanging="360"/>
-      </w:pPr>
-      <w:r>
-        <w:rPr>
-          <w:rtl w:val="0"/>
-        </w:rPr>
-        <w:t xml:space="preserve">As a user, I want to able to click on the trending hashtags to search them automatically so that I can view the tweets related to it.</w:t>
+      </w:pPr>
+      <w:r>
+        <w:t>As a user, I want to able to click on the trending hashtags to search them automatically so that I can view the tweets related to it.</w:t>
       </w:r>
     </w:p>
     <w:p>
@@ -172,58 +149,77 @@
           <w:ilvl w:val="0"/>
           <w:numId w:val="4"/>
         </w:numPr>
-        <w:ind w:left="720" w:hanging="360"/>
-      </w:pPr>
-      <w:r>
-        <w:rPr>
-          <w:rtl w:val="0"/>
-        </w:rPr>
-        <w:t xml:space="preserve">As a user, I want to able to extend the page limit  so that I can see all the tweets that are waiting for me.</w:t>
+      </w:pPr>
+      <w:r>
+        <w:t xml:space="preserve">As a user, I want to able to extend the page </w:t>
+      </w:r>
+      <w:proofErr w:type="gramStart"/>
+      <w:r>
+        <w:t>limit  so</w:t>
+      </w:r>
+      <w:proofErr w:type="gramEnd"/>
+      <w:r>
+        <w:t xml:space="preserve"> that I can see all the tweets that are waiting for me.</w:t>
       </w:r>
     </w:p>
     <w:p>
       <w:pPr>
         <w:pStyle w:val="Heading3"/>
         <w:rPr>
-          <w:b w:val="1"/>
+          <w:b/>
         </w:rPr>
       </w:pPr>
-      <w:bookmarkStart w:colFirst="0" w:colLast="0" w:name="_snjkrhucxl9o" w:id="3"/>
+      <w:bookmarkStart w:id="3" w:name="_snjkrhucxl9o" w:colFirst="0" w:colLast="0"/>
       <w:bookmarkEnd w:id="3"/>
       <w:r>
         <w:rPr>
-          <w:b w:val="1"/>
-          <w:rtl w:val="0"/>
+          <w:b/>
         </w:rPr>
-        <w:t xml:space="preserve">Flow Diagram(Swimlane)</w:t>
-      </w:r>
-    </w:p>
-    <w:p>
-      <w:pPr>
-        <w:rPr/>
-      </w:pPr>
+        <w:t>Flow Diagram (</w:t>
+      </w:r>
+      <w:proofErr w:type="spellStart"/>
       <w:r>
         <w:rPr>
-          <w:rtl w:val="0"/>
+          <w:b/>
         </w:rPr>
-      </w:r>
+        <w:t>Swimlane</w:t>
+      </w:r>
+      <w:proofErr w:type="spellEnd"/>
+      <w:r>
+        <w:rPr>
+          <w:b/>
+        </w:rPr>
+        <w:t>)</w:t>
+      </w:r>
+    </w:p>
+    <w:p>
+      <w:pPr>
+        <w:pStyle w:val="ListParagraph"/>
+        <w:numPr>
+          <w:ilvl w:val="1"/>
+          <w:numId w:val="5"/>
+        </w:numPr>
+      </w:pPr>
+      <w:r>
+        <w:t>Attached with the file</w:t>
+      </w:r>
+      <w:bookmarkStart w:id="4" w:name="_GoBack"/>
+      <w:bookmarkEnd w:id="4"/>
     </w:p>
     <w:p>
       <w:pPr>
         <w:pStyle w:val="Heading3"/>
-        <w:ind w:left="0" w:firstLine="0"/>
         <w:rPr>
-          <w:b w:val="1"/>
+          <w:b/>
         </w:rPr>
       </w:pPr>
-      <w:bookmarkStart w:colFirst="0" w:colLast="0" w:name="_6tpw49s7rw3z" w:id="4"/>
-      <w:bookmarkEnd w:id="4"/>
+      <w:bookmarkStart w:id="5" w:name="_6tpw49s7rw3z" w:colFirst="0" w:colLast="0"/>
+      <w:bookmarkEnd w:id="5"/>
       <w:r>
         <w:rPr>
-          <w:b w:val="1"/>
-          <w:rtl w:val="0"/>
+          <w:b/>
         </w:rPr>
-        <w:t xml:space="preserve">Business Requirements</w:t>
+        <w:t>Business Requirements</w:t>
       </w:r>
     </w:p>
     <w:p>
@@ -232,16 +228,9 @@
           <w:ilvl w:val="0"/>
           <w:numId w:val="2"/>
         </w:numPr>
-        <w:ind w:left="720" w:hanging="360"/>
-        <w:rPr>
-          <w:u w:val="none"/>
-        </w:rPr>
-      </w:pPr>
-      <w:r>
-        <w:rPr>
-          <w:rtl w:val="0"/>
-        </w:rPr>
-        <w:t xml:space="preserve">Pages</w:t>
+      </w:pPr>
+      <w:r>
+        <w:t>Pages</w:t>
       </w:r>
     </w:p>
     <w:p>
@@ -250,16 +239,9 @@
           <w:ilvl w:val="1"/>
           <w:numId w:val="2"/>
         </w:numPr>
-        <w:ind w:left="1440" w:hanging="360"/>
-        <w:rPr>
-          <w:u w:val="none"/>
-        </w:rPr>
-      </w:pPr>
-      <w:r>
-        <w:rPr>
-          <w:rtl w:val="0"/>
-        </w:rPr>
-        <w:t xml:space="preserve">Home page</w:t>
+      </w:pPr>
+      <w:r>
+        <w:t>Home page</w:t>
       </w:r>
     </w:p>
     <w:p>
@@ -268,16 +250,9 @@
           <w:ilvl w:val="0"/>
           <w:numId w:val="2"/>
         </w:numPr>
-        <w:ind w:left="720" w:hanging="360"/>
-        <w:rPr>
-          <w:u w:val="none"/>
-        </w:rPr>
-      </w:pPr>
-      <w:r>
-        <w:rPr>
-          <w:rtl w:val="0"/>
-        </w:rPr>
-        <w:t xml:space="preserve">Home page</w:t>
+      </w:pPr>
+      <w:r>
+        <w:t>Home page</w:t>
       </w:r>
     </w:p>
     <w:p>
@@ -286,16 +261,9 @@
           <w:ilvl w:val="1"/>
           <w:numId w:val="2"/>
         </w:numPr>
-        <w:ind w:left="1440" w:hanging="360"/>
-        <w:rPr>
-          <w:u w:val="none"/>
-        </w:rPr>
-      </w:pPr>
-      <w:r>
-        <w:rPr>
-          <w:rtl w:val="0"/>
-        </w:rPr>
-        <w:t xml:space="preserve">Allow a user to give input and search for tweets what they want</w:t>
+      </w:pPr>
+      <w:r>
+        <w:t>Allow a user to give input and search for tweets what they want</w:t>
       </w:r>
     </w:p>
     <w:p>
@@ -304,16 +272,9 @@
           <w:ilvl w:val="1"/>
           <w:numId w:val="2"/>
         </w:numPr>
-        <w:ind w:left="1440" w:hanging="360"/>
-        <w:rPr>
-          <w:u w:val="none"/>
-        </w:rPr>
-      </w:pPr>
-      <w:r>
-        <w:rPr>
-          <w:rtl w:val="0"/>
-        </w:rPr>
-        <w:t xml:space="preserve">Show the lists of tweets</w:t>
+      </w:pPr>
+      <w:r>
+        <w:t>Show the lists of tweets</w:t>
       </w:r>
     </w:p>
     <w:p>
@@ -322,16 +283,9 @@
           <w:ilvl w:val="2"/>
           <w:numId w:val="2"/>
         </w:numPr>
-        <w:ind w:left="2160" w:hanging="360"/>
-        <w:rPr>
-          <w:u w:val="none"/>
-        </w:rPr>
-      </w:pPr>
-      <w:r>
-        <w:rPr>
-          <w:rtl w:val="0"/>
-        </w:rPr>
-        <w:t xml:space="preserve">Show text</w:t>
+      </w:pPr>
+      <w:r>
+        <w:t>Show text</w:t>
       </w:r>
     </w:p>
     <w:p>
@@ -340,16 +294,9 @@
           <w:ilvl w:val="2"/>
           <w:numId w:val="2"/>
         </w:numPr>
-        <w:ind w:left="2160" w:hanging="360"/>
-        <w:rPr>
-          <w:u w:val="none"/>
-        </w:rPr>
-      </w:pPr>
-      <w:r>
-        <w:rPr>
-          <w:rtl w:val="0"/>
-        </w:rPr>
-        <w:t xml:space="preserve">Show images (if available)</w:t>
+      </w:pPr>
+      <w:r>
+        <w:t>Show images (if available)</w:t>
       </w:r>
     </w:p>
     <w:p>
@@ -358,13 +305,9 @@
           <w:ilvl w:val="2"/>
           <w:numId w:val="2"/>
         </w:numPr>
-        <w:ind w:left="2160" w:hanging="360"/>
-      </w:pPr>
-      <w:r>
-        <w:rPr>
-          <w:rtl w:val="0"/>
-        </w:rPr>
-        <w:t xml:space="preserve">Show videos (if available)</w:t>
+      </w:pPr>
+      <w:r>
+        <w:t>Show videos (if available)</w:t>
       </w:r>
     </w:p>
     <w:p>
@@ -373,13 +316,9 @@
           <w:ilvl w:val="2"/>
           <w:numId w:val="2"/>
         </w:numPr>
-        <w:ind w:left="2160" w:hanging="360"/>
-      </w:pPr>
-      <w:r>
-        <w:rPr>
-          <w:rtl w:val="0"/>
-        </w:rPr>
-        <w:t xml:space="preserve">Show gifs (if available)</w:t>
+      </w:pPr>
+      <w:r>
+        <w:t>Show gifs (if available)</w:t>
       </w:r>
     </w:p>
     <w:p>
@@ -388,16 +327,9 @@
           <w:ilvl w:val="2"/>
           <w:numId w:val="2"/>
         </w:numPr>
-        <w:ind w:left="2160" w:hanging="360"/>
-        <w:rPr>
-          <w:u w:val="none"/>
-        </w:rPr>
-      </w:pPr>
-      <w:r>
-        <w:rPr>
-          <w:rtl w:val="0"/>
-        </w:rPr>
-        <w:t xml:space="preserve">Show users tweet-handler who post the tweet</w:t>
+      </w:pPr>
+      <w:r>
+        <w:t>Show users tweet-handler who post the tweet</w:t>
       </w:r>
     </w:p>
     <w:p>
@@ -406,16 +338,9 @@
           <w:ilvl w:val="2"/>
           <w:numId w:val="2"/>
         </w:numPr>
-        <w:ind w:left="2160" w:hanging="360"/>
-        <w:rPr>
-          <w:u w:val="none"/>
-        </w:rPr>
-      </w:pPr>
-      <w:r>
-        <w:rPr>
-          <w:rtl w:val="0"/>
-        </w:rPr>
-        <w:t xml:space="preserve">Show users full name and profile who post the tweet</w:t>
+      </w:pPr>
+      <w:r>
+        <w:t>Show users full name and profile who post the tweet</w:t>
       </w:r>
     </w:p>
     <w:p>
@@ -424,16 +349,9 @@
           <w:ilvl w:val="2"/>
           <w:numId w:val="2"/>
         </w:numPr>
-        <w:ind w:left="2160" w:hanging="360"/>
-        <w:rPr>
-          <w:u w:val="none"/>
-        </w:rPr>
-      </w:pPr>
-      <w:r>
-        <w:rPr>
-          <w:rtl w:val="0"/>
-        </w:rPr>
-        <w:t xml:space="preserve">Show how long ago the tweet was created or posted</w:t>
+      </w:pPr>
+      <w:r>
+        <w:t>Show how long ago the tweet was created or posted</w:t>
       </w:r>
     </w:p>
     <w:p>
@@ -442,13 +360,9 @@
           <w:ilvl w:val="1"/>
           <w:numId w:val="2"/>
         </w:numPr>
-        <w:ind w:left="1440" w:hanging="360"/>
-      </w:pPr>
-      <w:r>
-        <w:rPr>
-          <w:rtl w:val="0"/>
-        </w:rPr>
-        <w:t xml:space="preserve">Show 10 tweets at the start</w:t>
+      </w:pPr>
+      <w:r>
+        <w:t>Show 10 tweets at the start</w:t>
       </w:r>
     </w:p>
     <w:p>
@@ -457,13 +371,9 @@
           <w:ilvl w:val="1"/>
           <w:numId w:val="2"/>
         </w:numPr>
-        <w:ind w:left="1440" w:hanging="360"/>
-      </w:pPr>
-      <w:r>
-        <w:rPr>
-          <w:rtl w:val="0"/>
-        </w:rPr>
-        <w:t xml:space="preserve">Allow a user to click on the next page button to see more tweets</w:t>
+      </w:pPr>
+      <w:r>
+        <w:t>Allow a user to click on the next page button to see more tweets</w:t>
       </w:r>
     </w:p>
     <w:p>
@@ -472,16 +382,9 @@
           <w:ilvl w:val="1"/>
           <w:numId w:val="2"/>
         </w:numPr>
-        <w:ind w:left="1440" w:hanging="360"/>
-        <w:rPr>
-          <w:u w:val="none"/>
-        </w:rPr>
-      </w:pPr>
-      <w:r>
-        <w:rPr>
-          <w:rtl w:val="0"/>
-        </w:rPr>
-        <w:t xml:space="preserve">Show trending hashtags in a list</w:t>
+      </w:pPr>
+      <w:r>
+        <w:t>Show trending hashtags in a list</w:t>
       </w:r>
     </w:p>
     <w:p>
@@ -490,16 +393,9 @@
           <w:ilvl w:val="1"/>
           <w:numId w:val="2"/>
         </w:numPr>
-        <w:ind w:left="1440" w:hanging="360"/>
-        <w:rPr>
-          <w:u w:val="none"/>
-        </w:rPr>
-      </w:pPr>
-      <w:r>
-        <w:rPr>
-          <w:rtl w:val="0"/>
-        </w:rPr>
-        <w:t xml:space="preserve">Allow user to click on the trending hashtags to see the tweets base on the hashtags</w:t>
+      </w:pPr>
+      <w:r>
+        <w:t>Allow user to click on the trending hashtags to see the tweets base on the hashtags</w:t>
       </w:r>
     </w:p>
     <w:p>
@@ -508,30 +404,20 @@
           <w:ilvl w:val="1"/>
           <w:numId w:val="2"/>
         </w:numPr>
-        <w:ind w:left="1440" w:hanging="360"/>
-        <w:rPr>
-          <w:u w:val="none"/>
-        </w:rPr>
-      </w:pPr>
-      <w:r>
-        <w:rPr>
-          <w:rtl w:val="0"/>
-        </w:rPr>
+      </w:pPr>
+      <w:r>
         <w:t xml:space="preserve">Show profile Photo of the person who is using the application </w:t>
       </w:r>
     </w:p>
     <w:p>
       <w:pPr>
         <w:pStyle w:val="Heading3"/>
-        <w:rPr/>
-      </w:pPr>
-      <w:bookmarkStart w:colFirst="0" w:colLast="0" w:name="_fo6vyyl1ru9b" w:id="5"/>
-      <w:bookmarkEnd w:id="5"/>
-      <w:r>
-        <w:rPr>
-          <w:rtl w:val="0"/>
-        </w:rPr>
-        <w:t xml:space="preserve">Technical Requirements</w:t>
+      </w:pPr>
+      <w:bookmarkStart w:id="6" w:name="_fo6vyyl1ru9b" w:colFirst="0" w:colLast="0"/>
+      <w:bookmarkEnd w:id="6"/>
+      <w:r>
+        <w:lastRenderedPageBreak/>
+        <w:t>Technical Requirements</w:t>
       </w:r>
     </w:p>
     <w:p>
@@ -540,16 +426,9 @@
           <w:ilvl w:val="0"/>
           <w:numId w:val="3"/>
         </w:numPr>
-        <w:ind w:left="720" w:hanging="360"/>
-        <w:rPr>
-          <w:u w:val="none"/>
-        </w:rPr>
-      </w:pPr>
-      <w:r>
-        <w:rPr>
-          <w:rtl w:val="0"/>
-        </w:rPr>
-        <w:t xml:space="preserve">Create Twitter developers account</w:t>
+      </w:pPr>
+      <w:r>
+        <w:t>Create Twitter developers account</w:t>
       </w:r>
     </w:p>
     <w:p>
@@ -558,16 +437,9 @@
           <w:ilvl w:val="0"/>
           <w:numId w:val="3"/>
         </w:numPr>
-        <w:ind w:left="720" w:hanging="360"/>
-        <w:rPr>
-          <w:u w:val="none"/>
-        </w:rPr>
-      </w:pPr>
-      <w:r>
-        <w:rPr>
-          <w:rtl w:val="0"/>
-        </w:rPr>
-        <w:t xml:space="preserve">Show next page button only when there is more tweets to show</w:t>
+      </w:pPr>
+      <w:r>
+        <w:t>Show next page button only when there is more tweets to show</w:t>
       </w:r>
     </w:p>
     <w:p>
@@ -576,16 +448,9 @@
           <w:ilvl w:val="1"/>
           <w:numId w:val="3"/>
         </w:numPr>
-        <w:ind w:left="1440" w:hanging="360"/>
-        <w:rPr>
-          <w:u w:val="none"/>
-        </w:rPr>
-      </w:pPr>
-      <w:r>
-        <w:rPr>
-          <w:rtl w:val="0"/>
-        </w:rPr>
-        <w:t xml:space="preserve">If not then say “You’re all caught up for today”</w:t>
+      </w:pPr>
+      <w:r>
+        <w:t>If not then say “You’re all caught up for today”</w:t>
       </w:r>
     </w:p>
     <w:p>
@@ -594,16 +459,9 @@
           <w:ilvl w:val="0"/>
           <w:numId w:val="3"/>
         </w:numPr>
-        <w:ind w:left="720" w:hanging="360"/>
-        <w:rPr>
-          <w:u w:val="none"/>
-        </w:rPr>
-      </w:pPr>
-      <w:r>
-        <w:rPr>
-          <w:rtl w:val="0"/>
-        </w:rPr>
-        <w:t xml:space="preserve">Use moment.js to show how long ago the tweet was published or created</w:t>
+      </w:pPr>
+      <w:r>
+        <w:t>Use moment.js to show how long ago the tweet was published or created</w:t>
       </w:r>
     </w:p>
     <w:p>
@@ -612,16 +470,9 @@
           <w:ilvl w:val="0"/>
           <w:numId w:val="3"/>
         </w:numPr>
-        <w:ind w:left="720" w:hanging="360"/>
-        <w:rPr>
-          <w:u w:val="none"/>
-        </w:rPr>
-      </w:pPr>
-      <w:r>
-        <w:rPr>
-          <w:rtl w:val="0"/>
-        </w:rPr>
-        <w:t xml:space="preserve">Use Twitter documentation for work with the API</w:t>
+      </w:pPr>
+      <w:r>
+        <w:t>Use Twitter documentation for work with the API</w:t>
       </w:r>
     </w:p>
     <w:p>
@@ -630,16 +481,9 @@
           <w:ilvl w:val="0"/>
           <w:numId w:val="3"/>
         </w:numPr>
-        <w:ind w:left="720" w:hanging="360"/>
-        <w:rPr>
-          <w:u w:val="none"/>
-        </w:rPr>
-      </w:pPr>
-      <w:r>
-        <w:rPr>
-          <w:rtl w:val="0"/>
-        </w:rPr>
-        <w:t xml:space="preserve">API Endpoints</w:t>
+      </w:pPr>
+      <w:r>
+        <w:t>API Endpoints</w:t>
       </w:r>
     </w:p>
     <w:p>
@@ -648,29 +492,105 @@
           <w:ilvl w:val="1"/>
           <w:numId w:val="3"/>
         </w:numPr>
-        <w:ind w:left="1440" w:hanging="360"/>
-        <w:rPr>
-          <w:u w:val="none"/>
-        </w:rPr>
-      </w:pPr>
-      <w:r>
-        <w:rPr>
-          <w:rtl w:val="0"/>
-        </w:rPr>
+      </w:pPr>
+      <w:r>
+        <w:t xml:space="preserve">URL: </w:t>
+      </w:r>
+      <w:hyperlink r:id="rId5" w:history="1">
+        <w:r>
+          <w:rPr>
+            <w:rStyle w:val="Hyperlink"/>
+            <w:rFonts w:ascii="Courier New" w:hAnsi="Courier New" w:cs="Courier New"/>
+            <w:shd w:val="clear" w:color="auto" w:fill="F5F8FA"/>
+          </w:rPr>
+          <w:t>https://api.twitter.com/1.1/search/tweets.json</w:t>
+        </w:r>
+      </w:hyperlink>
+    </w:p>
+    <w:p>
+      <w:pPr>
+        <w:numPr>
+          <w:ilvl w:val="1"/>
+          <w:numId w:val="3"/>
+        </w:numPr>
+      </w:pPr>
+      <w:proofErr w:type="spellStart"/>
+      <w:r>
+        <w:t>Params</w:t>
+      </w:r>
+      <w:proofErr w:type="spellEnd"/>
+    </w:p>
+    <w:p>
+      <w:pPr>
+        <w:numPr>
+          <w:ilvl w:val="2"/>
+          <w:numId w:val="3"/>
+        </w:numPr>
+      </w:pPr>
+      <w:r>
+        <w:t>q: query</w:t>
+      </w:r>
+    </w:p>
+    <w:p>
+      <w:pPr>
+        <w:numPr>
+          <w:ilvl w:val="2"/>
+          <w:numId w:val="3"/>
+        </w:numPr>
+      </w:pPr>
+      <w:r>
+        <w:t>count: for limited tweets for per page</w:t>
+      </w:r>
+    </w:p>
+    <w:p>
+      <w:pPr>
+        <w:numPr>
+          <w:ilvl w:val="1"/>
+          <w:numId w:val="3"/>
+        </w:numPr>
+      </w:pPr>
+      <w:r>
+        <w:t>Headers</w:t>
+      </w:r>
+    </w:p>
+    <w:p>
+      <w:pPr>
+        <w:numPr>
+          <w:ilvl w:val="2"/>
+          <w:numId w:val="3"/>
+        </w:numPr>
+      </w:pPr>
+      <w:r>
+        <w:t>Authorization</w:t>
+      </w:r>
+    </w:p>
+    <w:p>
+      <w:pPr>
+        <w:numPr>
+          <w:ilvl w:val="3"/>
+          <w:numId w:val="3"/>
+        </w:numPr>
+      </w:pPr>
+      <w:r>
+        <w:t>Bearer &lt;token&gt;</w:t>
       </w:r>
     </w:p>
     <w:sectPr>
-      <w:pgSz w:h="15840" w:w="12240"/>
-      <w:pgMar w:bottom="1440" w:top="1440" w:left="1440" w:right="1440" w:header="720" w:footer="720"/>
+      <w:pgSz w:w="12240" w:h="15840"/>
+      <w:pgMar w:top="1440" w:right="1440" w:bottom="1440" w:left="1440" w:header="720" w:footer="720" w:gutter="0"/>
       <w:pgNumType w:start="1"/>
+      <w:cols w:space="720"/>
     </w:sectPr>
   </w:body>
 </w:document>
 </file>
 
 <file path=word/numbering.xml><?xml version="1.0" encoding="utf-8"?>
-<w:numbering xmlns:mc="http://schemas.openxmlformats.org/markup-compatibility/2006" xmlns:o="urn:schemas-microsoft-com:office:office" xmlns:r="http://schemas.openxmlformats.org/officeDocument/2006/relationships" xmlns:m="http://schemas.openxmlformats.org/officeDocument/2006/math" xmlns:v="urn:schemas-microsoft-com:vml" xmlns:wp="http://schemas.openxmlformats.org/drawingml/2006/wordprocessingDrawing" xmlns:w10="urn:schemas-microsoft-com:office:word" xmlns:w="http://schemas.openxmlformats.org/wordprocessingml/2006/main" xmlns:wne="http://schemas.microsoft.com/office/word/2006/wordml" xmlns:sl="http://schemas.openxmlformats.org/schemaLibrary/2006/main" xmlns:a="http://schemas.openxmlformats.org/drawingml/2006/main" xmlns:pic="http://schemas.openxmlformats.org/drawingml/2006/picture" xmlns:c="http://schemas.openxmlformats.org/drawingml/2006/chart" xmlns:lc="http://schemas.openxmlformats.org/drawingml/2006/lockedCanvas" xmlns:dgm="http://schemas.openxmlformats.org/drawingml/2006/diagram" xmlns:wps="http://schemas.microsoft.com/office/word/2010/wordprocessingShape" xmlns:wpg="http://schemas.microsoft.com/office/word/2010/wordprocessingGroup" xmlns:w14="http://schemas.microsoft.com/office/word/2010/wordml" xmlns:w15="http://schemas.microsoft.com/office/word/2012/wordml">
-  <w:abstractNum w:abstractNumId="1">
+<w:numbering xmlns:wpc="http://schemas.microsoft.com/office/word/2010/wordprocessingCanvas" xmlns:cx="http://schemas.microsoft.com/office/drawing/2014/chartex" xmlns:cx1="http://schemas.microsoft.com/office/drawing/2015/9/8/chartex" xmlns:mc="http://schemas.openxmlformats.org/markup-compatibility/2006" xmlns:o="urn:schemas-microsoft-com:office:office" xmlns:r="http://schemas.openxmlformats.org/officeDocument/2006/relationships" xmlns:m="http://schemas.openxmlformats.org/officeDocument/2006/math" xmlns:v="urn:schemas-microsoft-com:vml" xmlns:wp14="http://schemas.microsoft.com/office/word/2010/wordprocessingDrawing" xmlns:wp="http://schemas.openxmlformats.org/drawingml/2006/wordprocessingDrawing" xmlns:w10="urn:schemas-microsoft-com:office:word" xmlns:w="http://schemas.openxmlformats.org/wordprocessingml/2006/main" xmlns:w14="http://schemas.microsoft.com/office/word/2010/wordml" xmlns:w15="http://schemas.microsoft.com/office/word/2012/wordml" xmlns:w16se="http://schemas.microsoft.com/office/word/2015/wordml/symex" xmlns:wpg="http://schemas.microsoft.com/office/word/2010/wordprocessingGroup" xmlns:wpi="http://schemas.microsoft.com/office/word/2010/wordprocessingInk" xmlns:wne="http://schemas.microsoft.com/office/word/2006/wordml" xmlns:wps="http://schemas.microsoft.com/office/word/2010/wordprocessingShape" mc:Ignorable="w14 w15 w16se wp14">
+  <w:abstractNum w:abstractNumId="0" w15:restartNumberingAfterBreak="0">
+    <w:nsid w:val="59A012E5"/>
+    <w:multiLevelType w:val="multilevel"/>
+    <w:tmpl w:val="92BCD148"/>
     <w:lvl w:ilvl="0">
       <w:start w:val="1"/>
       <w:numFmt w:val="bullet"/>
@@ -686,9 +606,123 @@
     <w:lvl w:ilvl="1">
       <w:start w:val="1"/>
       <w:numFmt w:val="bullet"/>
+      <w:lvlText w:val=""/>
+      <w:lvlJc w:val="left"/>
+      <w:pPr>
+        <w:ind w:left="1440" w:hanging="360"/>
+      </w:pPr>
+      <w:rPr>
+        <w:rFonts w:ascii="Wingdings" w:hAnsi="Wingdings" w:hint="default"/>
+        <w:u w:val="none"/>
+      </w:rPr>
+    </w:lvl>
+    <w:lvl w:ilvl="2">
+      <w:start w:val="1"/>
+      <w:numFmt w:val="bullet"/>
+      <w:lvlText w:val="■"/>
+      <w:lvlJc w:val="left"/>
+      <w:pPr>
+        <w:ind w:left="2160" w:hanging="360"/>
+      </w:pPr>
+      <w:rPr>
+        <w:u w:val="none"/>
+      </w:rPr>
+    </w:lvl>
+    <w:lvl w:ilvl="3">
+      <w:start w:val="1"/>
+      <w:numFmt w:val="bullet"/>
+      <w:lvlText w:val="●"/>
+      <w:lvlJc w:val="left"/>
+      <w:pPr>
+        <w:ind w:left="2880" w:hanging="360"/>
+      </w:pPr>
+      <w:rPr>
+        <w:u w:val="none"/>
+      </w:rPr>
+    </w:lvl>
+    <w:lvl w:ilvl="4">
+      <w:start w:val="1"/>
+      <w:numFmt w:val="bullet"/>
       <w:lvlText w:val="○"/>
       <w:lvlJc w:val="left"/>
       <w:pPr>
+        <w:ind w:left="3600" w:hanging="360"/>
+      </w:pPr>
+      <w:rPr>
+        <w:u w:val="none"/>
+      </w:rPr>
+    </w:lvl>
+    <w:lvl w:ilvl="5">
+      <w:start w:val="1"/>
+      <w:numFmt w:val="bullet"/>
+      <w:lvlText w:val="■"/>
+      <w:lvlJc w:val="left"/>
+      <w:pPr>
+        <w:ind w:left="4320" w:hanging="360"/>
+      </w:pPr>
+      <w:rPr>
+        <w:u w:val="none"/>
+      </w:rPr>
+    </w:lvl>
+    <w:lvl w:ilvl="6">
+      <w:start w:val="1"/>
+      <w:numFmt w:val="bullet"/>
+      <w:lvlText w:val="●"/>
+      <w:lvlJc w:val="left"/>
+      <w:pPr>
+        <w:ind w:left="5040" w:hanging="360"/>
+      </w:pPr>
+      <w:rPr>
+        <w:u w:val="none"/>
+      </w:rPr>
+    </w:lvl>
+    <w:lvl w:ilvl="7">
+      <w:start w:val="1"/>
+      <w:numFmt w:val="bullet"/>
+      <w:lvlText w:val="○"/>
+      <w:lvlJc w:val="left"/>
+      <w:pPr>
+        <w:ind w:left="5760" w:hanging="360"/>
+      </w:pPr>
+      <w:rPr>
+        <w:u w:val="none"/>
+      </w:rPr>
+    </w:lvl>
+    <w:lvl w:ilvl="8">
+      <w:start w:val="1"/>
+      <w:numFmt w:val="bullet"/>
+      <w:lvlText w:val="■"/>
+      <w:lvlJc w:val="left"/>
+      <w:pPr>
+        <w:ind w:left="6480" w:hanging="360"/>
+      </w:pPr>
+      <w:rPr>
+        <w:u w:val="none"/>
+      </w:rPr>
+    </w:lvl>
+  </w:abstractNum>
+  <w:abstractNum w:abstractNumId="1" w15:restartNumberingAfterBreak="0">
+    <w:nsid w:val="604B5937"/>
+    <w:multiLevelType w:val="multilevel"/>
+    <w:tmpl w:val="BDC01DE4"/>
+    <w:lvl w:ilvl="0">
+      <w:start w:val="1"/>
+      <w:numFmt w:val="bullet"/>
+      <w:lvlText w:val="●"/>
+      <w:lvlJc w:val="left"/>
+      <w:pPr>
+        <w:ind w:left="720" w:hanging="360"/>
+      </w:pPr>
+      <w:rPr>
+        <w:u w:val="none"/>
+      </w:rPr>
+    </w:lvl>
+    <w:lvl w:ilvl="1">
+      <w:start w:val="1"/>
+      <w:numFmt w:val="bullet"/>
+      <w:lvlText w:val="○"/>
+      <w:lvlJc w:val="left"/>
+      <w:pPr>
         <w:ind w:left="1440" w:hanging="360"/>
       </w:pPr>
       <w:rPr>
@@ -780,7 +814,123 @@
       </w:rPr>
     </w:lvl>
   </w:abstractNum>
-  <w:abstractNum w:abstractNumId="2">
+  <w:abstractNum w:abstractNumId="2" w15:restartNumberingAfterBreak="0">
+    <w:nsid w:val="61B93F3C"/>
+    <w:multiLevelType w:val="multilevel"/>
+    <w:tmpl w:val="43A2EC16"/>
+    <w:lvl w:ilvl="0">
+      <w:start w:val="1"/>
+      <w:numFmt w:val="bullet"/>
+      <w:lvlText w:val="●"/>
+      <w:lvlJc w:val="left"/>
+      <w:pPr>
+        <w:ind w:left="720" w:hanging="360"/>
+      </w:pPr>
+      <w:rPr>
+        <w:u w:val="none"/>
+      </w:rPr>
+    </w:lvl>
+    <w:lvl w:ilvl="1">
+      <w:start w:val="1"/>
+      <w:numFmt w:val="bullet"/>
+      <w:lvlText w:val="○"/>
+      <w:lvlJc w:val="left"/>
+      <w:pPr>
+        <w:ind w:left="1440" w:hanging="360"/>
+      </w:pPr>
+      <w:rPr>
+        <w:u w:val="none"/>
+      </w:rPr>
+    </w:lvl>
+    <w:lvl w:ilvl="2">
+      <w:start w:val="1"/>
+      <w:numFmt w:val="bullet"/>
+      <w:lvlText w:val="■"/>
+      <w:lvlJc w:val="left"/>
+      <w:pPr>
+        <w:ind w:left="2160" w:hanging="360"/>
+      </w:pPr>
+      <w:rPr>
+        <w:u w:val="none"/>
+      </w:rPr>
+    </w:lvl>
+    <w:lvl w:ilvl="3">
+      <w:start w:val="1"/>
+      <w:numFmt w:val="bullet"/>
+      <w:lvlText w:val="●"/>
+      <w:lvlJc w:val="left"/>
+      <w:pPr>
+        <w:ind w:left="2880" w:hanging="360"/>
+      </w:pPr>
+      <w:rPr>
+        <w:u w:val="none"/>
+      </w:rPr>
+    </w:lvl>
+    <w:lvl w:ilvl="4">
+      <w:start w:val="1"/>
+      <w:numFmt w:val="bullet"/>
+      <w:lvlText w:val="○"/>
+      <w:lvlJc w:val="left"/>
+      <w:pPr>
+        <w:ind w:left="3600" w:hanging="360"/>
+      </w:pPr>
+      <w:rPr>
+        <w:u w:val="none"/>
+      </w:rPr>
+    </w:lvl>
+    <w:lvl w:ilvl="5">
+      <w:start w:val="1"/>
+      <w:numFmt w:val="bullet"/>
+      <w:lvlText w:val="■"/>
+      <w:lvlJc w:val="left"/>
+      <w:pPr>
+        <w:ind w:left="4320" w:hanging="360"/>
+      </w:pPr>
+      <w:rPr>
+        <w:u w:val="none"/>
+      </w:rPr>
+    </w:lvl>
+    <w:lvl w:ilvl="6">
+      <w:start w:val="1"/>
+      <w:numFmt w:val="bullet"/>
+      <w:lvlText w:val="●"/>
+      <w:lvlJc w:val="left"/>
+      <w:pPr>
+        <w:ind w:left="5040" w:hanging="360"/>
+      </w:pPr>
+      <w:rPr>
+        <w:u w:val="none"/>
+      </w:rPr>
+    </w:lvl>
+    <w:lvl w:ilvl="7">
+      <w:start w:val="1"/>
+      <w:numFmt w:val="bullet"/>
+      <w:lvlText w:val="○"/>
+      <w:lvlJc w:val="left"/>
+      <w:pPr>
+        <w:ind w:left="5760" w:hanging="360"/>
+      </w:pPr>
+      <w:rPr>
+        <w:u w:val="none"/>
+      </w:rPr>
+    </w:lvl>
+    <w:lvl w:ilvl="8">
+      <w:start w:val="1"/>
+      <w:numFmt w:val="bullet"/>
+      <w:lvlText w:val="■"/>
+      <w:lvlJc w:val="left"/>
+      <w:pPr>
+        <w:ind w:left="6480" w:hanging="360"/>
+      </w:pPr>
+      <w:rPr>
+        <w:u w:val="none"/>
+      </w:rPr>
+    </w:lvl>
+  </w:abstractNum>
+  <w:abstractNum w:abstractNumId="3" w15:restartNumberingAfterBreak="0">
+    <w:nsid w:val="67C06D11"/>
+    <w:multiLevelType w:val="multilevel"/>
+    <w:tmpl w:val="D8061FA8"/>
     <w:lvl w:ilvl="0">
       <w:start w:val="1"/>
       <w:numFmt w:val="decimal"/>
@@ -890,7 +1040,10 @@
       </w:rPr>
     </w:lvl>
   </w:abstractNum>
-  <w:abstractNum w:abstractNumId="3">
+  <w:abstractNum w:abstractNumId="4" w15:restartNumberingAfterBreak="0">
+    <w:nsid w:val="76155CDA"/>
+    <w:multiLevelType w:val="multilevel"/>
+    <w:tmpl w:val="872AE974"/>
     <w:lvl w:ilvl="0">
       <w:start w:val="1"/>
       <w:numFmt w:val="bullet"/>
@@ -906,122 +1059,13 @@
     <w:lvl w:ilvl="1">
       <w:start w:val="1"/>
       <w:numFmt w:val="bullet"/>
-      <w:lvlText w:val="○"/>
+      <w:lvlText w:val=""/>
       <w:lvlJc w:val="left"/>
       <w:pPr>
         <w:ind w:left="1440" w:hanging="360"/>
       </w:pPr>
       <w:rPr>
-        <w:u w:val="none"/>
-      </w:rPr>
-    </w:lvl>
-    <w:lvl w:ilvl="2">
-      <w:start w:val="1"/>
-      <w:numFmt w:val="bullet"/>
-      <w:lvlText w:val="■"/>
-      <w:lvlJc w:val="left"/>
-      <w:pPr>
-        <w:ind w:left="2160" w:hanging="360"/>
-      </w:pPr>
-      <w:rPr>
-        <w:u w:val="none"/>
-      </w:rPr>
-    </w:lvl>
-    <w:lvl w:ilvl="3">
-      <w:start w:val="1"/>
-      <w:numFmt w:val="bullet"/>
-      <w:lvlText w:val="●"/>
-      <w:lvlJc w:val="left"/>
-      <w:pPr>
-        <w:ind w:left="2880" w:hanging="360"/>
-      </w:pPr>
-      <w:rPr>
-        <w:u w:val="none"/>
-      </w:rPr>
-    </w:lvl>
-    <w:lvl w:ilvl="4">
-      <w:start w:val="1"/>
-      <w:numFmt w:val="bullet"/>
-      <w:lvlText w:val="○"/>
-      <w:lvlJc w:val="left"/>
-      <w:pPr>
-        <w:ind w:left="3600" w:hanging="360"/>
-      </w:pPr>
-      <w:rPr>
-        <w:u w:val="none"/>
-      </w:rPr>
-    </w:lvl>
-    <w:lvl w:ilvl="5">
-      <w:start w:val="1"/>
-      <w:numFmt w:val="bullet"/>
-      <w:lvlText w:val="■"/>
-      <w:lvlJc w:val="left"/>
-      <w:pPr>
-        <w:ind w:left="4320" w:hanging="360"/>
-      </w:pPr>
-      <w:rPr>
-        <w:u w:val="none"/>
-      </w:rPr>
-    </w:lvl>
-    <w:lvl w:ilvl="6">
-      <w:start w:val="1"/>
-      <w:numFmt w:val="bullet"/>
-      <w:lvlText w:val="●"/>
-      <w:lvlJc w:val="left"/>
-      <w:pPr>
-        <w:ind w:left="5040" w:hanging="360"/>
-      </w:pPr>
-      <w:rPr>
-        <w:u w:val="none"/>
-      </w:rPr>
-    </w:lvl>
-    <w:lvl w:ilvl="7">
-      <w:start w:val="1"/>
-      <w:numFmt w:val="bullet"/>
-      <w:lvlText w:val="○"/>
-      <w:lvlJc w:val="left"/>
-      <w:pPr>
-        <w:ind w:left="5760" w:hanging="360"/>
-      </w:pPr>
-      <w:rPr>
-        <w:u w:val="none"/>
-      </w:rPr>
-    </w:lvl>
-    <w:lvl w:ilvl="8">
-      <w:start w:val="1"/>
-      <w:numFmt w:val="bullet"/>
-      <w:lvlText w:val="■"/>
-      <w:lvlJc w:val="left"/>
-      <w:pPr>
-        <w:ind w:left="6480" w:hanging="360"/>
-      </w:pPr>
-      <w:rPr>
-        <w:u w:val="none"/>
-      </w:rPr>
-    </w:lvl>
-  </w:abstractNum>
-  <w:abstractNum w:abstractNumId="4">
-    <w:lvl w:ilvl="0">
-      <w:start w:val="1"/>
-      <w:numFmt w:val="bullet"/>
-      <w:lvlText w:val="●"/>
-      <w:lvlJc w:val="left"/>
-      <w:pPr>
-        <w:ind w:left="720" w:hanging="360"/>
-      </w:pPr>
-      <w:rPr>
-        <w:u w:val="none"/>
-      </w:rPr>
-    </w:lvl>
-    <w:lvl w:ilvl="1">
-      <w:start w:val="1"/>
-      <w:numFmt w:val="bullet"/>
-      <w:lvlText w:val="○"/>
-      <w:lvlJc w:val="left"/>
-      <w:pPr>
-        <w:ind w:left="1440" w:hanging="360"/>
-      </w:pPr>
-      <w:rPr>
+        <w:rFonts w:ascii="Wingdings" w:hAnsi="Wingdings" w:hint="default"/>
         <w:u w:val="none"/>
       </w:rPr>
     </w:lvl>
@@ -1111,29 +1155,32 @@
     </w:lvl>
   </w:abstractNum>
   <w:num w:numId="1">
+    <w:abstractNumId w:val="2"/>
+  </w:num>
+  <w:num w:numId="2">
+    <w:abstractNumId w:val="3"/>
+  </w:num>
+  <w:num w:numId="3">
+    <w:abstractNumId w:val="0"/>
+  </w:num>
+  <w:num w:numId="4">
     <w:abstractNumId w:val="1"/>
   </w:num>
-  <w:num w:numId="2">
-    <w:abstractNumId w:val="2"/>
-  </w:num>
-  <w:num w:numId="3">
-    <w:abstractNumId w:val="3"/>
-  </w:num>
-  <w:num w:numId="4">
+  <w:num w:numId="5">
     <w:abstractNumId w:val="4"/>
   </w:num>
 </w:numbering>
 </file>
 
 <file path=word/styles.xml><?xml version="1.0" encoding="utf-8"?>
-<w:styles xmlns:mc="http://schemas.openxmlformats.org/markup-compatibility/2006" xmlns:o="urn:schemas-microsoft-com:office:office" xmlns:r="http://schemas.openxmlformats.org/officeDocument/2006/relationships" xmlns:m="http://schemas.openxmlformats.org/officeDocument/2006/math" xmlns:v="urn:schemas-microsoft-com:vml" xmlns:wp="http://schemas.openxmlformats.org/drawingml/2006/wordprocessingDrawing" xmlns:w10="urn:schemas-microsoft-com:office:word" xmlns:w="http://schemas.openxmlformats.org/wordprocessingml/2006/main" xmlns:wne="http://schemas.microsoft.com/office/word/2006/wordml" xmlns:sl="http://schemas.openxmlformats.org/schemaLibrary/2006/main" xmlns:a="http://schemas.openxmlformats.org/drawingml/2006/main" xmlns:pic="http://schemas.openxmlformats.org/drawingml/2006/picture" xmlns:c="http://schemas.openxmlformats.org/drawingml/2006/chart" xmlns:lc="http://schemas.openxmlformats.org/drawingml/2006/lockedCanvas" xmlns:dgm="http://schemas.openxmlformats.org/drawingml/2006/diagram" xmlns:wps="http://schemas.microsoft.com/office/word/2010/wordprocessingShape" xmlns:wpg="http://schemas.microsoft.com/office/word/2010/wordprocessingGroup" xmlns:w14="http://schemas.microsoft.com/office/word/2010/wordml" xmlns:w15="http://schemas.microsoft.com/office/word/2012/wordml">
+<w:styles xmlns:mc="http://schemas.openxmlformats.org/markup-compatibility/2006" xmlns:r="http://schemas.openxmlformats.org/officeDocument/2006/relationships" xmlns:w="http://schemas.openxmlformats.org/wordprocessingml/2006/main" xmlns:w14="http://schemas.microsoft.com/office/word/2010/wordml" xmlns:w15="http://schemas.microsoft.com/office/word/2012/wordml" xmlns:w16se="http://schemas.microsoft.com/office/word/2015/wordml/symex" mc:Ignorable="w14 w15 w16se">
   <w:docDefaults>
     <w:rPrDefault>
       <w:rPr>
-        <w:rFonts w:ascii="Arial" w:cs="Arial" w:eastAsia="Arial" w:hAnsi="Arial"/>
+        <w:rFonts w:ascii="Arial" w:eastAsia="Arial" w:hAnsi="Arial" w:cs="Arial"/>
         <w:sz w:val="22"/>
         <w:szCs w:val="22"/>
-        <w:lang w:val="en"/>
+        <w:lang w:val="en" w:eastAsia="en-US" w:bidi="ar-SA"/>
       </w:rPr>
     </w:rPrDefault>
     <w:pPrDefault>
@@ -1142,20 +1189,391 @@
       </w:pPr>
     </w:pPrDefault>
   </w:docDefaults>
-  <w:style w:type="paragraph" w:styleId="Normal" w:default="1">
-    <w:name w:val="normal"/>
-  </w:style>
-  <w:style w:type="table" w:styleId="TableNormal" w:default="1">
-    <w:name w:val="Table Normal"/>
+  <w:latentStyles w:defLockedState="0" w:defUIPriority="99" w:defSemiHidden="0" w:defUnhideWhenUsed="0" w:defQFormat="0" w:count="371">
+    <w:lsdException w:name="Normal" w:uiPriority="0" w:qFormat="1"/>
+    <w:lsdException w:name="heading 1" w:uiPriority="9" w:qFormat="1"/>
+    <w:lsdException w:name="heading 2" w:semiHidden="1" w:uiPriority="9" w:unhideWhenUsed="1" w:qFormat="1"/>
+    <w:lsdException w:name="heading 3" w:semiHidden="1" w:uiPriority="9" w:unhideWhenUsed="1" w:qFormat="1"/>
+    <w:lsdException w:name="heading 4" w:semiHidden="1" w:uiPriority="9" w:unhideWhenUsed="1" w:qFormat="1"/>
+    <w:lsdException w:name="heading 5" w:semiHidden="1" w:uiPriority="9" w:unhideWhenUsed="1" w:qFormat="1"/>
+    <w:lsdException w:name="heading 6" w:semiHidden="1" w:uiPriority="9" w:unhideWhenUsed="1" w:qFormat="1"/>
+    <w:lsdException w:name="heading 7" w:semiHidden="1" w:uiPriority="9" w:unhideWhenUsed="1" w:qFormat="1"/>
+    <w:lsdException w:name="heading 8" w:semiHidden="1" w:uiPriority="9" w:unhideWhenUsed="1" w:qFormat="1"/>
+    <w:lsdException w:name="heading 9" w:semiHidden="1" w:uiPriority="9" w:unhideWhenUsed="1" w:qFormat="1"/>
+    <w:lsdException w:name="index 1" w:semiHidden="1" w:unhideWhenUsed="1"/>
+    <w:lsdException w:name="index 2" w:semiHidden="1" w:unhideWhenUsed="1"/>
+    <w:lsdException w:name="index 3" w:semiHidden="1" w:unhideWhenUsed="1"/>
+    <w:lsdException w:name="index 4" w:semiHidden="1" w:unhideWhenUsed="1"/>
+    <w:lsdException w:name="index 5" w:semiHidden="1" w:unhideWhenUsed="1"/>
+    <w:lsdException w:name="index 6" w:semiHidden="1" w:unhideWhenUsed="1"/>
+    <w:lsdException w:name="index 7" w:semiHidden="1" w:unhideWhenUsed="1"/>
+    <w:lsdException w:name="index 8" w:semiHidden="1" w:unhideWhenUsed="1"/>
+    <w:lsdException w:name="index 9" w:semiHidden="1" w:unhideWhenUsed="1"/>
+    <w:lsdException w:name="toc 1" w:semiHidden="1" w:uiPriority="39" w:unhideWhenUsed="1"/>
+    <w:lsdException w:name="toc 2" w:semiHidden="1" w:uiPriority="39" w:unhideWhenUsed="1"/>
+    <w:lsdException w:name="toc 3" w:semiHidden="1" w:uiPriority="39" w:unhideWhenUsed="1"/>
+    <w:lsdException w:name="toc 4" w:semiHidden="1" w:uiPriority="39" w:unhideWhenUsed="1"/>
+    <w:lsdException w:name="toc 5" w:semiHidden="1" w:uiPriority="39" w:unhideWhenUsed="1"/>
+    <w:lsdException w:name="toc 6" w:semiHidden="1" w:uiPriority="39" w:unhideWhenUsed="1"/>
+    <w:lsdException w:name="toc 7" w:semiHidden="1" w:uiPriority="39" w:unhideWhenUsed="1"/>
+    <w:lsdException w:name="toc 8" w:semiHidden="1" w:uiPriority="39" w:unhideWhenUsed="1"/>
+    <w:lsdException w:name="toc 9" w:semiHidden="1" w:uiPriority="39" w:unhideWhenUsed="1"/>
+    <w:lsdException w:name="Normal Indent" w:semiHidden="1" w:unhideWhenUsed="1"/>
+    <w:lsdException w:name="footnote text" w:semiHidden="1" w:unhideWhenUsed="1"/>
+    <w:lsdException w:name="annotation text" w:semiHidden="1" w:unhideWhenUsed="1"/>
+    <w:lsdException w:name="header" w:semiHidden="1" w:unhideWhenUsed="1"/>
+    <w:lsdException w:name="footer" w:semiHidden="1" w:unhideWhenUsed="1"/>
+    <w:lsdException w:name="index heading" w:semiHidden="1" w:unhideWhenUsed="1"/>
+    <w:lsdException w:name="caption" w:semiHidden="1" w:uiPriority="35" w:unhideWhenUsed="1" w:qFormat="1"/>
+    <w:lsdException w:name="table of figures" w:semiHidden="1" w:unhideWhenUsed="1"/>
+    <w:lsdException w:name="envelope address" w:semiHidden="1" w:unhideWhenUsed="1"/>
+    <w:lsdException w:name="envelope return" w:semiHidden="1" w:unhideWhenUsed="1"/>
+    <w:lsdException w:name="footnote reference" w:semiHidden="1" w:unhideWhenUsed="1"/>
+    <w:lsdException w:name="annotation reference" w:semiHidden="1" w:unhideWhenUsed="1"/>
+    <w:lsdException w:name="line number" w:semiHidden="1" w:unhideWhenUsed="1"/>
+    <w:lsdException w:name="page number" w:semiHidden="1" w:unhideWhenUsed="1"/>
+    <w:lsdException w:name="endnote reference" w:semiHidden="1" w:unhideWhenUsed="1"/>
+    <w:lsdException w:name="endnote text" w:semiHidden="1" w:unhideWhenUsed="1"/>
+    <w:lsdException w:name="table of authorities" w:semiHidden="1" w:unhideWhenUsed="1"/>
+    <w:lsdException w:name="macro" w:semiHidden="1" w:unhideWhenUsed="1"/>
+    <w:lsdException w:name="toa heading" w:semiHidden="1" w:unhideWhenUsed="1"/>
+    <w:lsdException w:name="List" w:semiHidden="1" w:unhideWhenUsed="1"/>
+    <w:lsdException w:name="List Bullet" w:semiHidden="1" w:unhideWhenUsed="1"/>
+    <w:lsdException w:name="List Number" w:semiHidden="1" w:unhideWhenUsed="1"/>
+    <w:lsdException w:name="List 2" w:semiHidden="1" w:unhideWhenUsed="1"/>
+    <w:lsdException w:name="List 3" w:semiHidden="1" w:unhideWhenUsed="1"/>
+    <w:lsdException w:name="List 4" w:semiHidden="1" w:unhideWhenUsed="1"/>
+    <w:lsdException w:name="List 5" w:semiHidden="1" w:unhideWhenUsed="1"/>
+    <w:lsdException w:name="List Bullet 2" w:semiHidden="1" w:unhideWhenUsed="1"/>
+    <w:lsdException w:name="List Bullet 3" w:semiHidden="1" w:unhideWhenUsed="1"/>
+    <w:lsdException w:name="List Bullet 4" w:semiHidden="1" w:unhideWhenUsed="1"/>
+    <w:lsdException w:name="List Bullet 5" w:semiHidden="1" w:unhideWhenUsed="1"/>
+    <w:lsdException w:name="List Number 2" w:semiHidden="1" w:unhideWhenUsed="1"/>
+    <w:lsdException w:name="List Number 3" w:semiHidden="1" w:unhideWhenUsed="1"/>
+    <w:lsdException w:name="List Number 4" w:semiHidden="1" w:unhideWhenUsed="1"/>
+    <w:lsdException w:name="List Number 5" w:semiHidden="1" w:unhideWhenUsed="1"/>
+    <w:lsdException w:name="Title" w:uiPriority="10" w:qFormat="1"/>
+    <w:lsdException w:name="Closing" w:semiHidden="1" w:unhideWhenUsed="1"/>
+    <w:lsdException w:name="Signature" w:semiHidden="1" w:unhideWhenUsed="1"/>
+    <w:lsdException w:name="Default Paragraph Font" w:semiHidden="1" w:uiPriority="1" w:unhideWhenUsed="1"/>
+    <w:lsdException w:name="Body Text" w:semiHidden="1" w:unhideWhenUsed="1"/>
+    <w:lsdException w:name="Body Text Indent" w:semiHidden="1" w:unhideWhenUsed="1"/>
+    <w:lsdException w:name="List Continue" w:semiHidden="1" w:unhideWhenUsed="1"/>
+    <w:lsdException w:name="List Continue 2" w:semiHidden="1" w:unhideWhenUsed="1"/>
+    <w:lsdException w:name="List Continue 3" w:semiHidden="1" w:unhideWhenUsed="1"/>
+    <w:lsdException w:name="List Continue 4" w:semiHidden="1" w:unhideWhenUsed="1"/>
+    <w:lsdException w:name="List Continue 5" w:semiHidden="1" w:unhideWhenUsed="1"/>
+    <w:lsdException w:name="Message Header" w:semiHidden="1" w:unhideWhenUsed="1"/>
+    <w:lsdException w:name="Subtitle" w:uiPriority="11" w:qFormat="1"/>
+    <w:lsdException w:name="Salutation" w:semiHidden="1" w:unhideWhenUsed="1"/>
+    <w:lsdException w:name="Date" w:semiHidden="1" w:unhideWhenUsed="1"/>
+    <w:lsdException w:name="Body Text First Indent" w:semiHidden="1" w:unhideWhenUsed="1"/>
+    <w:lsdException w:name="Body Text First Indent 2" w:semiHidden="1" w:unhideWhenUsed="1"/>
+    <w:lsdException w:name="Note Heading" w:semiHidden="1" w:unhideWhenUsed="1"/>
+    <w:lsdException w:name="Body Text 2" w:semiHidden="1" w:unhideWhenUsed="1"/>
+    <w:lsdException w:name="Body Text 3" w:semiHidden="1" w:unhideWhenUsed="1"/>
+    <w:lsdException w:name="Body Text Indent 2" w:semiHidden="1" w:unhideWhenUsed="1"/>
+    <w:lsdException w:name="Body Text Indent 3" w:semiHidden="1" w:unhideWhenUsed="1"/>
+    <w:lsdException w:name="Block Text" w:semiHidden="1" w:unhideWhenUsed="1"/>
+    <w:lsdException w:name="Hyperlink" w:semiHidden="1" w:unhideWhenUsed="1"/>
+    <w:lsdException w:name="FollowedHyperlink" w:semiHidden="1" w:unhideWhenUsed="1"/>
+    <w:lsdException w:name="Strong" w:uiPriority="22" w:qFormat="1"/>
+    <w:lsdException w:name="Emphasis" w:uiPriority="20" w:qFormat="1"/>
+    <w:lsdException w:name="Document Map" w:semiHidden="1" w:unhideWhenUsed="1"/>
+    <w:lsdException w:name="Plain Text" w:semiHidden="1" w:unhideWhenUsed="1"/>
+    <w:lsdException w:name="E-mail Signature" w:semiHidden="1" w:unhideWhenUsed="1"/>
+    <w:lsdException w:name="HTML Top of Form" w:semiHidden="1" w:unhideWhenUsed="1"/>
+    <w:lsdException w:name="HTML Bottom of Form" w:semiHidden="1" w:unhideWhenUsed="1"/>
+    <w:lsdException w:name="Normal (Web)" w:semiHidden="1" w:unhideWhenUsed="1"/>
+    <w:lsdException w:name="HTML Acronym" w:semiHidden="1" w:unhideWhenUsed="1"/>
+    <w:lsdException w:name="HTML Address" w:semiHidden="1" w:unhideWhenUsed="1"/>
+    <w:lsdException w:name="HTML Cite" w:semiHidden="1" w:unhideWhenUsed="1"/>
+    <w:lsdException w:name="HTML Code" w:semiHidden="1" w:unhideWhenUsed="1"/>
+    <w:lsdException w:name="HTML Definition" w:semiHidden="1" w:unhideWhenUsed="1"/>
+    <w:lsdException w:name="HTML Keyboard" w:semiHidden="1" w:unhideWhenUsed="1"/>
+    <w:lsdException w:name="HTML Preformatted" w:semiHidden="1" w:unhideWhenUsed="1"/>
+    <w:lsdException w:name="HTML Sample" w:semiHidden="1" w:unhideWhenUsed="1"/>
+    <w:lsdException w:name="HTML Typewriter" w:semiHidden="1" w:unhideWhenUsed="1"/>
+    <w:lsdException w:name="HTML Variable" w:semiHidden="1" w:unhideWhenUsed="1"/>
+    <w:lsdException w:name="Normal Table" w:semiHidden="1" w:unhideWhenUsed="1"/>
+    <w:lsdException w:name="annotation subject" w:semiHidden="1" w:unhideWhenUsed="1"/>
+    <w:lsdException w:name="No List" w:semiHidden="1" w:unhideWhenUsed="1"/>
+    <w:lsdException w:name="Outline List 1" w:semiHidden="1" w:unhideWhenUsed="1"/>
+    <w:lsdException w:name="Outline List 2" w:semiHidden="1" w:unhideWhenUsed="1"/>
+    <w:lsdException w:name="Outline List 3" w:semiHidden="1" w:unhideWhenUsed="1"/>
+    <w:lsdException w:name="Table Simple 1" w:semiHidden="1" w:unhideWhenUsed="1"/>
+    <w:lsdException w:name="Table Simple 2" w:semiHidden="1" w:unhideWhenUsed="1"/>
+    <w:lsdException w:name="Table Simple 3" w:semiHidden="1" w:unhideWhenUsed="1"/>
+    <w:lsdException w:name="Table Classic 1" w:semiHidden="1" w:unhideWhenUsed="1"/>
+    <w:lsdException w:name="Table Classic 2" w:semiHidden="1" w:unhideWhenUsed="1"/>
+    <w:lsdException w:name="Table Classic 3" w:semiHidden="1" w:unhideWhenUsed="1"/>
+    <w:lsdException w:name="Table Classic 4" w:semiHidden="1" w:unhideWhenUsed="1"/>
+    <w:lsdException w:name="Table Colorful 1" w:semiHidden="1" w:unhideWhenUsed="1"/>
+    <w:lsdException w:name="Table Colorful 2" w:semiHidden="1" w:unhideWhenUsed="1"/>
+    <w:lsdException w:name="Table Colorful 3" w:semiHidden="1" w:unhideWhenUsed="1"/>
+    <w:lsdException w:name="Table Columns 1" w:semiHidden="1" w:unhideWhenUsed="1"/>
+    <w:lsdException w:name="Table Columns 2" w:semiHidden="1" w:unhideWhenUsed="1"/>
+    <w:lsdException w:name="Table Columns 3" w:semiHidden="1" w:unhideWhenUsed="1"/>
+    <w:lsdException w:name="Table Columns 4" w:semiHidden="1" w:unhideWhenUsed="1"/>
+    <w:lsdException w:name="Table Columns 5" w:semiHidden="1" w:unhideWhenUsed="1"/>
+    <w:lsdException w:name="Table Grid 1" w:semiHidden="1" w:unhideWhenUsed="1"/>
+    <w:lsdException w:name="Table Grid 2" w:semiHidden="1" w:unhideWhenUsed="1"/>
+    <w:lsdException w:name="Table Grid 3" w:semiHidden="1" w:unhideWhenUsed="1"/>
+    <w:lsdException w:name="Table Grid 4" w:semiHidden="1" w:unhideWhenUsed="1"/>
+    <w:lsdException w:name="Table Grid 5" w:semiHidden="1" w:unhideWhenUsed="1"/>
+    <w:lsdException w:name="Table Grid 6" w:semiHidden="1" w:unhideWhenUsed="1"/>
+    <w:lsdException w:name="Table Grid 7" w:semiHidden="1" w:unhideWhenUsed="1"/>
+    <w:lsdException w:name="Table Grid 8" w:semiHidden="1" w:unhideWhenUsed="1"/>
+    <w:lsdException w:name="Table List 1" w:semiHidden="1" w:unhideWhenUsed="1"/>
+    <w:lsdException w:name="Table List 2" w:semiHidden="1" w:unhideWhenUsed="1"/>
+    <w:lsdException w:name="Table List 3" w:semiHidden="1" w:unhideWhenUsed="1"/>
+    <w:lsdException w:name="Table List 4" w:semiHidden="1" w:unhideWhenUsed="1"/>
+    <w:lsdException w:name="Table List 5" w:semiHidden="1" w:unhideWhenUsed="1"/>
+    <w:lsdException w:name="Table List 6" w:semiHidden="1" w:unhideWhenUsed="1"/>
+    <w:lsdException w:name="Table List 7" w:semiHidden="1" w:unhideWhenUsed="1"/>
+    <w:lsdException w:name="Table List 8" w:semiHidden="1" w:unhideWhenUsed="1"/>
+    <w:lsdException w:name="Table 3D effects 1" w:semiHidden="1" w:unhideWhenUsed="1"/>
+    <w:lsdException w:name="Table 3D effects 2" w:semiHidden="1" w:unhideWhenUsed="1"/>
+    <w:lsdException w:name="Table 3D effects 3" w:semiHidden="1" w:unhideWhenUsed="1"/>
+    <w:lsdException w:name="Table Contemporary" w:semiHidden="1" w:unhideWhenUsed="1"/>
+    <w:lsdException w:name="Table Elegant" w:semiHidden="1" w:unhideWhenUsed="1"/>
+    <w:lsdException w:name="Table Professional" w:semiHidden="1" w:unhideWhenUsed="1"/>
+    <w:lsdException w:name="Table Subtle 1" w:semiHidden="1" w:unhideWhenUsed="1"/>
+    <w:lsdException w:name="Table Subtle 2" w:semiHidden="1" w:unhideWhenUsed="1"/>
+    <w:lsdException w:name="Table Web 1" w:semiHidden="1" w:unhideWhenUsed="1"/>
+    <w:lsdException w:name="Table Web 2" w:semiHidden="1" w:unhideWhenUsed="1"/>
+    <w:lsdException w:name="Table Web 3" w:semiHidden="1" w:unhideWhenUsed="1"/>
+    <w:lsdException w:name="Balloon Text" w:semiHidden="1" w:unhideWhenUsed="1"/>
+    <w:lsdException w:name="Table Grid" w:uiPriority="39"/>
+    <w:lsdException w:name="Table Theme" w:semiHidden="1" w:unhideWhenUsed="1"/>
+    <w:lsdException w:name="Placeholder Text" w:semiHidden="1"/>
+    <w:lsdException w:name="No Spacing" w:uiPriority="1" w:qFormat="1"/>
+    <w:lsdException w:name="Light Shading" w:uiPriority="60"/>
+    <w:lsdException w:name="Light List" w:uiPriority="61"/>
+    <w:lsdException w:name="Light Grid" w:uiPriority="62"/>
+    <w:lsdException w:name="Medium Shading 1" w:uiPriority="63"/>
+    <w:lsdException w:name="Medium Shading 2" w:uiPriority="64"/>
+    <w:lsdException w:name="Medium List 1" w:uiPriority="65"/>
+    <w:lsdException w:name="Medium List 2" w:uiPriority="66"/>
+    <w:lsdException w:name="Medium Grid 1" w:uiPriority="67"/>
+    <w:lsdException w:name="Medium Grid 2" w:uiPriority="68"/>
+    <w:lsdException w:name="Medium Grid 3" w:uiPriority="69"/>
+    <w:lsdException w:name="Dark List" w:uiPriority="70"/>
+    <w:lsdException w:name="Colorful Shading" w:uiPriority="71"/>
+    <w:lsdException w:name="Colorful List" w:uiPriority="72"/>
+    <w:lsdException w:name="Colorful Grid" w:uiPriority="73"/>
+    <w:lsdException w:name="Light Shading Accent 1" w:uiPriority="60"/>
+    <w:lsdException w:name="Light List Accent 1" w:uiPriority="61"/>
+    <w:lsdException w:name="Light Grid Accent 1" w:uiPriority="62"/>
+    <w:lsdException w:name="Medium Shading 1 Accent 1" w:uiPriority="63"/>
+    <w:lsdException w:name="Medium Shading 2 Accent 1" w:uiPriority="64"/>
+    <w:lsdException w:name="Medium List 1 Accent 1" w:uiPriority="65"/>
+    <w:lsdException w:name="Revision" w:semiHidden="1"/>
+    <w:lsdException w:name="List Paragraph" w:uiPriority="34" w:qFormat="1"/>
+    <w:lsdException w:name="Quote" w:uiPriority="29" w:qFormat="1"/>
+    <w:lsdException w:name="Intense Quote" w:uiPriority="30" w:qFormat="1"/>
+    <w:lsdException w:name="Medium List 2 Accent 1" w:uiPriority="66"/>
+    <w:lsdException w:name="Medium Grid 1 Accent 1" w:uiPriority="67"/>
+    <w:lsdException w:name="Medium Grid 2 Accent 1" w:uiPriority="68"/>
+    <w:lsdException w:name="Medium Grid 3 Accent 1" w:uiPriority="69"/>
+    <w:lsdException w:name="Dark List Accent 1" w:uiPriority="70"/>
+    <w:lsdException w:name="Colorful Shading Accent 1" w:uiPriority="71"/>
+    <w:lsdException w:name="Colorful List Accent 1" w:uiPriority="72"/>
+    <w:lsdException w:name="Colorful Grid Accent 1" w:uiPriority="73"/>
+    <w:lsdException w:name="Light Shading Accent 2" w:uiPriority="60"/>
+    <w:lsdException w:name="Light List Accent 2" w:uiPriority="61"/>
+    <w:lsdException w:name="Light Grid Accent 2" w:uiPriority="62"/>
+    <w:lsdException w:name="Medium Shading 1 Accent 2" w:uiPriority="63"/>
+    <w:lsdException w:name="Medium Shading 2 Accent 2" w:uiPriority="64"/>
+    <w:lsdException w:name="Medium List 1 Accent 2" w:uiPriority="65"/>
+    <w:lsdException w:name="Medium List 2 Accent 2" w:uiPriority="66"/>
+    <w:lsdException w:name="Medium Grid 1 Accent 2" w:uiPriority="67"/>
+    <w:lsdException w:name="Medium Grid 2 Accent 2" w:uiPriority="68"/>
+    <w:lsdException w:name="Medium Grid 3 Accent 2" w:uiPriority="69"/>
+    <w:lsdException w:name="Dark List Accent 2" w:uiPriority="70"/>
+    <w:lsdException w:name="Colorful Shading Accent 2" w:uiPriority="71"/>
+    <w:lsdException w:name="Colorful List Accent 2" w:uiPriority="72"/>
+    <w:lsdException w:name="Colorful Grid Accent 2" w:uiPriority="73"/>
+    <w:lsdException w:name="Light Shading Accent 3" w:uiPriority="60"/>
+    <w:lsdException w:name="Light List Accent 3" w:uiPriority="61"/>
+    <w:lsdException w:name="Light Grid Accent 3" w:uiPriority="62"/>
+    <w:lsdException w:name="Medium Shading 1 Accent 3" w:uiPriority="63"/>
+    <w:lsdException w:name="Medium Shading 2 Accent 3" w:uiPriority="64"/>
+    <w:lsdException w:name="Medium List 1 Accent 3" w:uiPriority="65"/>
+    <w:lsdException w:name="Medium List 2 Accent 3" w:uiPriority="66"/>
+    <w:lsdException w:name="Medium Grid 1 Accent 3" w:uiPriority="67"/>
+    <w:lsdException w:name="Medium Grid 2 Accent 3" w:uiPriority="68"/>
+    <w:lsdException w:name="Medium Grid 3 Accent 3" w:uiPriority="69"/>
+    <w:lsdException w:name="Dark List Accent 3" w:uiPriority="70"/>
+    <w:lsdException w:name="Colorful Shading Accent 3" w:uiPriority="71"/>
+    <w:lsdException w:name="Colorful List Accent 3" w:uiPriority="72"/>
+    <w:lsdException w:name="Colorful Grid Accent 3" w:uiPriority="73"/>
+    <w:lsdException w:name="Light Shading Accent 4" w:uiPriority="60"/>
+    <w:lsdException w:name="Light List Accent 4" w:uiPriority="61"/>
+    <w:lsdException w:name="Light Grid Accent 4" w:uiPriority="62"/>
+    <w:lsdException w:name="Medium Shading 1 Accent 4" w:uiPriority="63"/>
+    <w:lsdException w:name="Medium Shading 2 Accent 4" w:uiPriority="64"/>
+    <w:lsdException w:name="Medium List 1 Accent 4" w:uiPriority="65"/>
+    <w:lsdException w:name="Medium List 2 Accent 4" w:uiPriority="66"/>
+    <w:lsdException w:name="Medium Grid 1 Accent 4" w:uiPriority="67"/>
+    <w:lsdException w:name="Medium Grid 2 Accent 4" w:uiPriority="68"/>
+    <w:lsdException w:name="Medium Grid 3 Accent 4" w:uiPriority="69"/>
+    <w:lsdException w:name="Dark List Accent 4" w:uiPriority="70"/>
+    <w:lsdException w:name="Colorful Shading Accent 4" w:uiPriority="71"/>
+    <w:lsdException w:name="Colorful List Accent 4" w:uiPriority="72"/>
+    <w:lsdException w:name="Colorful Grid Accent 4" w:uiPriority="73"/>
+    <w:lsdException w:name="Light Shading Accent 5" w:uiPriority="60"/>
+    <w:lsdException w:name="Light List Accent 5" w:uiPriority="61"/>
+    <w:lsdException w:name="Light Grid Accent 5" w:uiPriority="62"/>
+    <w:lsdException w:name="Medium Shading 1 Accent 5" w:uiPriority="63"/>
+    <w:lsdException w:name="Medium Shading 2 Accent 5" w:uiPriority="64"/>
+    <w:lsdException w:name="Medium List 1 Accent 5" w:uiPriority="65"/>
+    <w:lsdException w:name="Medium List 2 Accent 5" w:uiPriority="66"/>
+    <w:lsdException w:name="Medium Grid 1 Accent 5" w:uiPriority="67"/>
+    <w:lsdException w:name="Medium Grid 2 Accent 5" w:uiPriority="68"/>
+    <w:lsdException w:name="Medium Grid 3 Accent 5" w:uiPriority="69"/>
+    <w:lsdException w:name="Dark List Accent 5" w:uiPriority="70"/>
+    <w:lsdException w:name="Colorful Shading Accent 5" w:uiPriority="71"/>
+    <w:lsdException w:name="Colorful List Accent 5" w:uiPriority="72"/>
+    <w:lsdException w:name="Colorful Grid Accent 5" w:uiPriority="73"/>
+    <w:lsdException w:name="Light Shading Accent 6" w:uiPriority="60"/>
+    <w:lsdException w:name="Light List Accent 6" w:uiPriority="61"/>
+    <w:lsdException w:name="Light Grid Accent 6" w:uiPriority="62"/>
+    <w:lsdException w:name="Medium Shading 1 Accent 6" w:uiPriority="63"/>
+    <w:lsdException w:name="Medium Shading 2 Accent 6" w:uiPriority="64"/>
+    <w:lsdException w:name="Medium List 1 Accent 6" w:uiPriority="65"/>
+    <w:lsdException w:name="Medium List 2 Accent 6" w:uiPriority="66"/>
+    <w:lsdException w:name="Medium Grid 1 Accent 6" w:uiPriority="67"/>
+    <w:lsdException w:name="Medium Grid 2 Accent 6" w:uiPriority="68"/>
+    <w:lsdException w:name="Medium Grid 3 Accent 6" w:uiPriority="69"/>
+    <w:lsdException w:name="Dark List Accent 6" w:uiPriority="70"/>
+    <w:lsdException w:name="Colorful Shading Accent 6" w:uiPriority="71"/>
+    <w:lsdException w:name="Colorful List Accent 6" w:uiPriority="72"/>
+    <w:lsdException w:name="Colorful Grid Accent 6" w:uiPriority="73"/>
+    <w:lsdException w:name="Subtle Emphasis" w:uiPriority="19" w:qFormat="1"/>
+    <w:lsdException w:name="Intense Emphasis" w:uiPriority="21" w:qFormat="1"/>
+    <w:lsdException w:name="Subtle Reference" w:uiPriority="31" w:qFormat="1"/>
+    <w:lsdException w:name="Intense Reference" w:uiPriority="32" w:qFormat="1"/>
+    <w:lsdException w:name="Book Title" w:uiPriority="33" w:qFormat="1"/>
+    <w:lsdException w:name="Bibliography" w:semiHidden="1" w:uiPriority="37" w:unhideWhenUsed="1"/>
+    <w:lsdException w:name="TOC Heading" w:semiHidden="1" w:uiPriority="39" w:unhideWhenUsed="1" w:qFormat="1"/>
+    <w:lsdException w:name="Plain Table 1" w:uiPriority="41"/>
+    <w:lsdException w:name="Plain Table 2" w:uiPriority="42"/>
+    <w:lsdException w:name="Plain Table 3" w:uiPriority="43"/>
+    <w:lsdException w:name="Plain Table 4" w:uiPriority="44"/>
+    <w:lsdException w:name="Plain Table 5" w:uiPriority="45"/>
+    <w:lsdException w:name="Grid Table Light" w:uiPriority="40"/>
+    <w:lsdException w:name="Grid Table 1 Light" w:uiPriority="46"/>
+    <w:lsdException w:name="Grid Table 2" w:uiPriority="47"/>
+    <w:lsdException w:name="Grid Table 3" w:uiPriority="48"/>
+    <w:lsdException w:name="Grid Table 4" w:uiPriority="49"/>
+    <w:lsdException w:name="Grid Table 5 Dark" w:uiPriority="50"/>
+    <w:lsdException w:name="Grid Table 6 Colorful" w:uiPriority="51"/>
+    <w:lsdException w:name="Grid Table 7 Colorful" w:uiPriority="52"/>
+    <w:lsdException w:name="Grid Table 1 Light Accent 1" w:uiPriority="46"/>
+    <w:lsdException w:name="Grid Table 2 Accent 1" w:uiPriority="47"/>
+    <w:lsdException w:name="Grid Table 3 Accent 1" w:uiPriority="48"/>
+    <w:lsdException w:name="Grid Table 4 Accent 1" w:uiPriority="49"/>
+    <w:lsdException w:name="Grid Table 5 Dark Accent 1" w:uiPriority="50"/>
+    <w:lsdException w:name="Grid Table 6 Colorful Accent 1" w:uiPriority="51"/>
+    <w:lsdException w:name="Grid Table 7 Colorful Accent 1" w:uiPriority="52"/>
+    <w:lsdException w:name="Grid Table 1 Light Accent 2" w:uiPriority="46"/>
+    <w:lsdException w:name="Grid Table 2 Accent 2" w:uiPriority="47"/>
+    <w:lsdException w:name="Grid Table 3 Accent 2" w:uiPriority="48"/>
+    <w:lsdException w:name="Grid Table 4 Accent 2" w:uiPriority="49"/>
+    <w:lsdException w:name="Grid Table 5 Dark Accent 2" w:uiPriority="50"/>
+    <w:lsdException w:name="Grid Table 6 Colorful Accent 2" w:uiPriority="51"/>
+    <w:lsdException w:name="Grid Table 7 Colorful Accent 2" w:uiPriority="52"/>
+    <w:lsdException w:name="Grid Table 1 Light Accent 3" w:uiPriority="46"/>
+    <w:lsdException w:name="Grid Table 2 Accent 3" w:uiPriority="47"/>
+    <w:lsdException w:name="Grid Table 3 Accent 3" w:uiPriority="48"/>
+    <w:lsdException w:name="Grid Table 4 Accent 3" w:uiPriority="49"/>
+    <w:lsdException w:name="Grid Table 5 Dark Accent 3" w:uiPriority="50"/>
+    <w:lsdException w:name="Grid Table 6 Colorful Accent 3" w:uiPriority="51"/>
+    <w:lsdException w:name="Grid Table 7 Colorful Accent 3" w:uiPriority="52"/>
+    <w:lsdException w:name="Grid Table 1 Light Accent 4" w:uiPriority="46"/>
+    <w:lsdException w:name="Grid Table 2 Accent 4" w:uiPriority="47"/>
+    <w:lsdException w:name="Grid Table 3 Accent 4" w:uiPriority="48"/>
+    <w:lsdException w:name="Grid Table 4 Accent 4" w:uiPriority="49"/>
+    <w:lsdException w:name="Grid Table 5 Dark Accent 4" w:uiPriority="50"/>
+    <w:lsdException w:name="Grid Table 6 Colorful Accent 4" w:uiPriority="51"/>
+    <w:lsdException w:name="Grid Table 7 Colorful Accent 4" w:uiPriority="52"/>
+    <w:lsdException w:name="Grid Table 1 Light Accent 5" w:uiPriority="46"/>
+    <w:lsdException w:name="Grid Table 2 Accent 5" w:uiPriority="47"/>
+    <w:lsdException w:name="Grid Table 3 Accent 5" w:uiPriority="48"/>
+    <w:lsdException w:name="Grid Table 4 Accent 5" w:uiPriority="49"/>
+    <w:lsdException w:name="Grid Table 5 Dark Accent 5" w:uiPriority="50"/>
+    <w:lsdException w:name="Grid Table 6 Colorful Accent 5" w:uiPriority="51"/>
+    <w:lsdException w:name="Grid Table 7 Colorful Accent 5" w:uiPriority="52"/>
+    <w:lsdException w:name="Grid Table 1 Light Accent 6" w:uiPriority="46"/>
+    <w:lsdException w:name="Grid Table 2 Accent 6" w:uiPriority="47"/>
+    <w:lsdException w:name="Grid Table 3 Accent 6" w:uiPriority="48"/>
+    <w:lsdException w:name="Grid Table 4 Accent 6" w:uiPriority="49"/>
+    <w:lsdException w:name="Grid Table 5 Dark Accent 6" w:uiPriority="50"/>
+    <w:lsdException w:name="Grid Table 6 Colorful Accent 6" w:uiPriority="51"/>
+    <w:lsdException w:name="Grid Table 7 Colorful Accent 6" w:uiPriority="52"/>
+    <w:lsdException w:name="List Table 1 Light" w:uiPriority="46"/>
+    <w:lsdException w:name="List Table 2" w:uiPriority="47"/>
+    <w:lsdException w:name="List Table 3" w:uiPriority="48"/>
+    <w:lsdException w:name="List Table 4" w:uiPriority="49"/>
+    <w:lsdException w:name="List Table 5 Dark" w:uiPriority="50"/>
+    <w:lsdException w:name="List Table 6 Colorful" w:uiPriority="51"/>
+    <w:lsdException w:name="List Table 7 Colorful" w:uiPriority="52"/>
+    <w:lsdException w:name="List Table 1 Light Accent 1" w:uiPriority="46"/>
+    <w:lsdException w:name="List Table 2 Accent 1" w:uiPriority="47"/>
+    <w:lsdException w:name="List Table 3 Accent 1" w:uiPriority="48"/>
+    <w:lsdException w:name="List Table 4 Accent 1" w:uiPriority="49"/>
+    <w:lsdException w:name="List Table 5 Dark Accent 1" w:uiPriority="50"/>
+    <w:lsdException w:name="List Table 6 Colorful Accent 1" w:uiPriority="51"/>
+    <w:lsdException w:name="List Table 7 Colorful Accent 1" w:uiPriority="52"/>
+    <w:lsdException w:name="List Table 1 Light Accent 2" w:uiPriority="46"/>
+    <w:lsdException w:name="List Table 2 Accent 2" w:uiPriority="47"/>
+    <w:lsdException w:name="List Table 3 Accent 2" w:uiPriority="48"/>
+    <w:lsdException w:name="List Table 4 Accent 2" w:uiPriority="49"/>
+    <w:lsdException w:name="List Table 5 Dark Accent 2" w:uiPriority="50"/>
+    <w:lsdException w:name="List Table 6 Colorful Accent 2" w:uiPriority="51"/>
+    <w:lsdException w:name="List Table 7 Colorful Accent 2" w:uiPriority="52"/>
+    <w:lsdException w:name="List Table 1 Light Accent 3" w:uiPriority="46"/>
+    <w:lsdException w:name="List Table 2 Accent 3" w:uiPriority="47"/>
+    <w:lsdException w:name="List Table 3 Accent 3" w:uiPriority="48"/>
+    <w:lsdException w:name="List Table 4 Accent 3" w:uiPriority="49"/>
+    <w:lsdException w:name="List Table 5 Dark Accent 3" w:uiPriority="50"/>
+    <w:lsdException w:name="List Table 6 Colorful Accent 3" w:uiPriority="51"/>
+    <w:lsdException w:name="List Table 7 Colorful Accent 3" w:uiPriority="52"/>
+    <w:lsdException w:name="List Table 1 Light Accent 4" w:uiPriority="46"/>
+    <w:lsdException w:name="List Table 2 Accent 4" w:uiPriority="47"/>
+    <w:lsdException w:name="List Table 3 Accent 4" w:uiPriority="48"/>
+    <w:lsdException w:name="List Table 4 Accent 4" w:uiPriority="49"/>
+    <w:lsdException w:name="List Table 5 Dark Accent 4" w:uiPriority="50"/>
+    <w:lsdException w:name="List Table 6 Colorful Accent 4" w:uiPriority="51"/>
+    <w:lsdException w:name="List Table 7 Colorful Accent 4" w:uiPriority="52"/>
+    <w:lsdException w:name="List Table 1 Light Accent 5" w:uiPriority="46"/>
+    <w:lsdException w:name="List Table 2 Accent 5" w:uiPriority="47"/>
+    <w:lsdException w:name="List Table 3 Accent 5" w:uiPriority="48"/>
+    <w:lsdException w:name="List Table 4 Accent 5" w:uiPriority="49"/>
+    <w:lsdException w:name="List Table 5 Dark Accent 5" w:uiPriority="50"/>
+    <w:lsdException w:name="List Table 6 Colorful Accent 5" w:uiPriority="51"/>
+    <w:lsdException w:name="List Table 7 Colorful Accent 5" w:uiPriority="52"/>
+    <w:lsdException w:name="List Table 1 Light Accent 6" w:uiPriority="46"/>
+    <w:lsdException w:name="List Table 2 Accent 6" w:uiPriority="47"/>
+    <w:lsdException w:name="List Table 3 Accent 6" w:uiPriority="48"/>
+    <w:lsdException w:name="List Table 4 Accent 6" w:uiPriority="49"/>
+    <w:lsdException w:name="List Table 5 Dark Accent 6" w:uiPriority="50"/>
+    <w:lsdException w:name="List Table 6 Colorful Accent 6" w:uiPriority="51"/>
+    <w:lsdException w:name="List Table 7 Colorful Accent 6" w:uiPriority="52"/>
+  </w:latentStyles>
+  <w:style w:type="paragraph" w:default="1" w:styleId="Normal">
+    <w:name w:val="Normal"/>
   </w:style>
   <w:style w:type="paragraph" w:styleId="Heading1">
     <w:name w:val="heading 1"/>
     <w:basedOn w:val="Normal"/>
     <w:next w:val="Normal"/>
     <w:pPr>
-      <w:keepNext w:val="1"/>
-      <w:keepLines w:val="1"/>
-      <w:spacing w:after="120" w:before="400" w:lineRule="auto"/>
+      <w:keepNext/>
+      <w:keepLines/>
+      <w:spacing w:before="400" w:after="120"/>
+      <w:outlineLvl w:val="0"/>
     </w:pPr>
     <w:rPr>
       <w:sz w:val="40"/>
@@ -1167,12 +1585,12 @@
     <w:basedOn w:val="Normal"/>
     <w:next w:val="Normal"/>
     <w:pPr>
-      <w:keepNext w:val="1"/>
-      <w:keepLines w:val="1"/>
-      <w:spacing w:after="120" w:before="360" w:lineRule="auto"/>
+      <w:keepNext/>
+      <w:keepLines/>
+      <w:spacing w:before="360" w:after="120"/>
+      <w:outlineLvl w:val="1"/>
     </w:pPr>
     <w:rPr>
-      <w:b w:val="0"/>
       <w:sz w:val="32"/>
       <w:szCs w:val="32"/>
     </w:rPr>
@@ -1182,12 +1600,12 @@
     <w:basedOn w:val="Normal"/>
     <w:next w:val="Normal"/>
     <w:pPr>
-      <w:keepNext w:val="1"/>
-      <w:keepLines w:val="1"/>
-      <w:spacing w:after="80" w:before="320" w:lineRule="auto"/>
+      <w:keepNext/>
+      <w:keepLines/>
+      <w:spacing w:before="320" w:after="80"/>
+      <w:outlineLvl w:val="2"/>
     </w:pPr>
     <w:rPr>
-      <w:b w:val="0"/>
       <w:color w:val="434343"/>
       <w:sz w:val="28"/>
       <w:szCs w:val="28"/>
@@ -1198,9 +1616,10 @@
     <w:basedOn w:val="Normal"/>
     <w:next w:val="Normal"/>
     <w:pPr>
-      <w:keepNext w:val="1"/>
-      <w:keepLines w:val="1"/>
-      <w:spacing w:after="80" w:before="280" w:lineRule="auto"/>
+      <w:keepNext/>
+      <w:keepLines/>
+      <w:spacing w:before="280" w:after="80"/>
+      <w:outlineLvl w:val="3"/>
     </w:pPr>
     <w:rPr>
       <w:color w:val="666666"/>
@@ -1213,14 +1632,13 @@
     <w:basedOn w:val="Normal"/>
     <w:next w:val="Normal"/>
     <w:pPr>
-      <w:keepNext w:val="1"/>
-      <w:keepLines w:val="1"/>
-      <w:spacing w:after="80" w:before="240" w:lineRule="auto"/>
+      <w:keepNext/>
+      <w:keepLines/>
+      <w:spacing w:before="240" w:after="80"/>
+      <w:outlineLvl w:val="4"/>
     </w:pPr>
     <w:rPr>
       <w:color w:val="666666"/>
-      <w:sz w:val="22"/>
-      <w:szCs w:val="22"/>
     </w:rPr>
   </w:style>
   <w:style w:type="paragraph" w:styleId="Heading6">
@@ -1228,25 +1646,51 @@
     <w:basedOn w:val="Normal"/>
     <w:next w:val="Normal"/>
     <w:pPr>
-      <w:keepNext w:val="1"/>
-      <w:keepLines w:val="1"/>
-      <w:spacing w:after="80" w:before="240" w:lineRule="auto"/>
+      <w:keepNext/>
+      <w:keepLines/>
+      <w:spacing w:before="240" w:after="80"/>
+      <w:outlineLvl w:val="5"/>
     </w:pPr>
     <w:rPr>
-      <w:i w:val="1"/>
+      <w:i/>
       <w:color w:val="666666"/>
-      <w:sz w:val="22"/>
-      <w:szCs w:val="22"/>
     </w:rPr>
+  </w:style>
+  <w:style w:type="character" w:default="1" w:styleId="DefaultParagraphFont">
+    <w:name w:val="Default Paragraph Font"/>
+    <w:uiPriority w:val="1"/>
+    <w:semiHidden/>
+    <w:unhideWhenUsed/>
+  </w:style>
+  <w:style w:type="table" w:default="1" w:styleId="TableNormal">
+    <w:name w:val="Normal Table"/>
+    <w:uiPriority w:val="99"/>
+    <w:semiHidden/>
+    <w:unhideWhenUsed/>
+    <w:tblPr>
+      <w:tblInd w:w="0" w:type="dxa"/>
+      <w:tblCellMar>
+        <w:top w:w="0" w:type="dxa"/>
+        <w:left w:w="108" w:type="dxa"/>
+        <w:bottom w:w="0" w:type="dxa"/>
+        <w:right w:w="108" w:type="dxa"/>
+      </w:tblCellMar>
+    </w:tblPr>
+  </w:style>
+  <w:style w:type="numbering" w:default="1" w:styleId="NoList">
+    <w:name w:val="No List"/>
+    <w:uiPriority w:val="99"/>
+    <w:semiHidden/>
+    <w:unhideWhenUsed/>
   </w:style>
   <w:style w:type="paragraph" w:styleId="Title">
     <w:name w:val="Title"/>
     <w:basedOn w:val="Normal"/>
     <w:next w:val="Normal"/>
     <w:pPr>
-      <w:keepNext w:val="1"/>
-      <w:keepLines w:val="1"/>
-      <w:spacing w:after="60" w:before="0" w:lineRule="auto"/>
+      <w:keepNext/>
+      <w:keepLines/>
+      <w:spacing w:after="60"/>
     </w:pPr>
     <w:rPr>
       <w:sz w:val="52"/>
@@ -1258,17 +1702,48 @@
     <w:basedOn w:val="Normal"/>
     <w:next w:val="Normal"/>
     <w:pPr>
-      <w:keepNext w:val="1"/>
-      <w:keepLines w:val="1"/>
-      <w:spacing w:after="320" w:before="0" w:lineRule="auto"/>
+      <w:keepNext/>
+      <w:keepLines/>
+      <w:spacing w:after="320"/>
     </w:pPr>
     <w:rPr>
-      <w:rFonts w:ascii="Arial" w:cs="Arial" w:eastAsia="Arial" w:hAnsi="Arial"/>
-      <w:i w:val="0"/>
       <w:color w:val="666666"/>
       <w:sz w:val="30"/>
       <w:szCs w:val="30"/>
     </w:rPr>
+  </w:style>
+  <w:style w:type="character" w:styleId="Strong">
+    <w:name w:val="Strong"/>
+    <w:basedOn w:val="DefaultParagraphFont"/>
+    <w:uiPriority w:val="22"/>
+    <w:qFormat/>
+    <w:rsid w:val="00327D3B"/>
+    <w:rPr>
+      <w:b/>
+      <w:bCs/>
+    </w:rPr>
+  </w:style>
+  <w:style w:type="character" w:styleId="Hyperlink">
+    <w:name w:val="Hyperlink"/>
+    <w:basedOn w:val="DefaultParagraphFont"/>
+    <w:uiPriority w:val="99"/>
+    <w:unhideWhenUsed/>
+    <w:rsid w:val="00327D3B"/>
+    <w:rPr>
+      <w:color w:val="0000FF" w:themeColor="hyperlink"/>
+      <w:u w:val="single"/>
+    </w:rPr>
+  </w:style>
+  <w:style w:type="paragraph" w:styleId="ListParagraph">
+    <w:name w:val="List Paragraph"/>
+    <w:basedOn w:val="Normal"/>
+    <w:uiPriority w:val="34"/>
+    <w:qFormat/>
+    <w:rsid w:val="00EB0C6F"/>
+    <w:pPr>
+      <w:ind w:left="720"/>
+      <w:contextualSpacing/>
+    </w:pPr>
   </w:style>
 </w:styles>
 </file>

</xml_diff>